<commit_message>
Setup documented for initial ERD
</commit_message>
<xml_diff>
--- a/24046565 Anjal Bhattarai.docx
+++ b/24046565 Anjal Bhattarai.docx
@@ -916,6 +916,944 @@
       </w:pPr>
       <w:r>
         <w:t>Fare amounts must be positive values</w:t>
+      </w:r>
+    </w:p>
+    <w:p>
+      <w:r>
+        <w:br w:type="page"/>
+      </w:r>
+    </w:p>
+    <w:p>
+      <w:pPr>
+        <w:rPr>
+          <w:b/>
+          <w:bCs/>
+        </w:rPr>
+      </w:pPr>
+      <w:r>
+        <w:rPr>
+          <w:b/>
+          <w:bCs/>
+        </w:rPr>
+        <w:lastRenderedPageBreak/>
+        <w:t>2: Initial ERD (5%)</w:t>
+      </w:r>
+    </w:p>
+    <w:p>
+      <w:pPr>
+        <w:rPr>
+          <w:b/>
+          <w:bCs/>
+        </w:rPr>
+      </w:pPr>
+      <w:r>
+        <w:rPr>
+          <w:b/>
+          <w:bCs/>
+        </w:rPr>
+        <w:t>2.1 Identification of Entities and Attributes (3 marks)</w:t>
+      </w:r>
+    </w:p>
+    <w:p>
+      <w:r>
+        <w:rPr>
+          <w:b/>
+          <w:bCs/>
+        </w:rPr>
+        <w:t>Entity 1: PASSENGER</w:t>
+      </w:r>
+    </w:p>
+    <w:p>
+      <w:pPr>
+        <w:numPr>
+          <w:ilvl w:val="0"/>
+          <w:numId w:val="13"/>
+        </w:numPr>
+      </w:pPr>
+      <w:r>
+        <w:rPr>
+          <w:b/>
+          <w:bCs/>
+        </w:rPr>
+        <w:t>Passenger_ID</w:t>
+      </w:r>
+      <w:r>
+        <w:t> (Primary Key)</w:t>
+      </w:r>
+    </w:p>
+    <w:p>
+      <w:pPr>
+        <w:numPr>
+          <w:ilvl w:val="0"/>
+          <w:numId w:val="13"/>
+        </w:numPr>
+      </w:pPr>
+      <w:r>
+        <w:t>Passenger_Name</w:t>
+      </w:r>
+    </w:p>
+    <w:p>
+      <w:pPr>
+        <w:numPr>
+          <w:ilvl w:val="0"/>
+          <w:numId w:val="13"/>
+        </w:numPr>
+      </w:pPr>
+      <w:r>
+        <w:t>Phone_Number</w:t>
+      </w:r>
+    </w:p>
+    <w:p>
+      <w:pPr>
+        <w:numPr>
+          <w:ilvl w:val="0"/>
+          <w:numId w:val="13"/>
+        </w:numPr>
+      </w:pPr>
+      <w:r>
+        <w:t>Email_Address</w:t>
+      </w:r>
+    </w:p>
+    <w:p>
+      <w:pPr>
+        <w:numPr>
+          <w:ilvl w:val="0"/>
+          <w:numId w:val="13"/>
+        </w:numPr>
+      </w:pPr>
+      <w:r>
+        <w:t>Address</w:t>
+      </w:r>
+    </w:p>
+    <w:p>
+      <w:r>
+        <w:rPr>
+          <w:b/>
+          <w:bCs/>
+        </w:rPr>
+        <w:t>Entity 2: ROUTE</w:t>
+      </w:r>
+    </w:p>
+    <w:p>
+      <w:pPr>
+        <w:numPr>
+          <w:ilvl w:val="0"/>
+          <w:numId w:val="14"/>
+        </w:numPr>
+      </w:pPr>
+      <w:r>
+        <w:rPr>
+          <w:b/>
+          <w:bCs/>
+        </w:rPr>
+        <w:t>Route_ID</w:t>
+      </w:r>
+      <w:r>
+        <w:t> (Primary Key)</w:t>
+      </w:r>
+    </w:p>
+    <w:p>
+      <w:pPr>
+        <w:numPr>
+          <w:ilvl w:val="0"/>
+          <w:numId w:val="14"/>
+        </w:numPr>
+      </w:pPr>
+      <w:r>
+        <w:t>Origin</w:t>
+      </w:r>
+    </w:p>
+    <w:p>
+      <w:pPr>
+        <w:numPr>
+          <w:ilvl w:val="0"/>
+          <w:numId w:val="14"/>
+        </w:numPr>
+      </w:pPr>
+      <w:r>
+        <w:t>Destination</w:t>
+      </w:r>
+    </w:p>
+    <w:p>
+      <w:pPr>
+        <w:numPr>
+          <w:ilvl w:val="0"/>
+          <w:numId w:val="14"/>
+        </w:numPr>
+      </w:pPr>
+      <w:r>
+        <w:t>Distance_KM</w:t>
+      </w:r>
+    </w:p>
+    <w:p>
+      <w:pPr>
+        <w:numPr>
+          <w:ilvl w:val="0"/>
+          <w:numId w:val="14"/>
+        </w:numPr>
+      </w:pPr>
+      <w:r>
+        <w:t>Estimated_Duration</w:t>
+      </w:r>
+    </w:p>
+    <w:p>
+      <w:r>
+        <w:rPr>
+          <w:b/>
+          <w:bCs/>
+        </w:rPr>
+        <w:t>Entity 3: BUS</w:t>
+      </w:r>
+    </w:p>
+    <w:p>
+      <w:pPr>
+        <w:numPr>
+          <w:ilvl w:val="0"/>
+          <w:numId w:val="15"/>
+        </w:numPr>
+      </w:pPr>
+      <w:r>
+        <w:rPr>
+          <w:b/>
+          <w:bCs/>
+        </w:rPr>
+        <w:t>Bus_ID</w:t>
+      </w:r>
+      <w:r>
+        <w:t> (Primary Key)</w:t>
+      </w:r>
+    </w:p>
+    <w:p>
+      <w:pPr>
+        <w:numPr>
+          <w:ilvl w:val="0"/>
+          <w:numId w:val="15"/>
+        </w:numPr>
+      </w:pPr>
+      <w:r>
+        <w:t>Bus_Registration_Number</w:t>
+      </w:r>
+    </w:p>
+    <w:p>
+      <w:pPr>
+        <w:numPr>
+          <w:ilvl w:val="0"/>
+          <w:numId w:val="15"/>
+        </w:numPr>
+      </w:pPr>
+      <w:r>
+        <w:t>Capacity</w:t>
+      </w:r>
+    </w:p>
+    <w:p>
+      <w:pPr>
+        <w:numPr>
+          <w:ilvl w:val="0"/>
+          <w:numId w:val="15"/>
+        </w:numPr>
+      </w:pPr>
+      <w:r>
+        <w:t>Bus_Type</w:t>
+      </w:r>
+    </w:p>
+    <w:p>
+      <w:pPr>
+        <w:numPr>
+          <w:ilvl w:val="0"/>
+          <w:numId w:val="15"/>
+        </w:numPr>
+      </w:pPr>
+      <w:r>
+        <w:t>Availability_Status</w:t>
+      </w:r>
+    </w:p>
+    <w:p>
+      <w:r>
+        <w:rPr>
+          <w:b/>
+          <w:bCs/>
+        </w:rPr>
+        <w:t>Entity 4: TRIP</w:t>
+      </w:r>
+    </w:p>
+    <w:p>
+      <w:pPr>
+        <w:numPr>
+          <w:ilvl w:val="0"/>
+          <w:numId w:val="16"/>
+        </w:numPr>
+      </w:pPr>
+      <w:r>
+        <w:rPr>
+          <w:b/>
+          <w:bCs/>
+        </w:rPr>
+        <w:t>Trip_ID</w:t>
+      </w:r>
+      <w:r>
+        <w:t> (Primary Key)</w:t>
+      </w:r>
+    </w:p>
+    <w:p>
+      <w:pPr>
+        <w:numPr>
+          <w:ilvl w:val="0"/>
+          <w:numId w:val="16"/>
+        </w:numPr>
+      </w:pPr>
+      <w:r>
+        <w:t>Route_ID (Foreign Key)</w:t>
+      </w:r>
+    </w:p>
+    <w:p>
+      <w:pPr>
+        <w:numPr>
+          <w:ilvl w:val="0"/>
+          <w:numId w:val="16"/>
+        </w:numPr>
+      </w:pPr>
+      <w:r>
+        <w:t>Bus_ID (Foreign Key)</w:t>
+      </w:r>
+    </w:p>
+    <w:p>
+      <w:pPr>
+        <w:numPr>
+          <w:ilvl w:val="0"/>
+          <w:numId w:val="16"/>
+        </w:numPr>
+      </w:pPr>
+      <w:r>
+        <w:t>Trip_Date</w:t>
+      </w:r>
+    </w:p>
+    <w:p>
+      <w:pPr>
+        <w:numPr>
+          <w:ilvl w:val="0"/>
+          <w:numId w:val="16"/>
+        </w:numPr>
+      </w:pPr>
+      <w:r>
+        <w:t>Departure_Time</w:t>
+      </w:r>
+    </w:p>
+    <w:p>
+      <w:pPr>
+        <w:numPr>
+          <w:ilvl w:val="0"/>
+          <w:numId w:val="16"/>
+        </w:numPr>
+      </w:pPr>
+      <w:r>
+        <w:t>Arrival_Time</w:t>
+      </w:r>
+    </w:p>
+    <w:p>
+      <w:r>
+        <w:rPr>
+          <w:b/>
+          <w:bCs/>
+        </w:rPr>
+        <w:t>Entity 5: STAFF</w:t>
+      </w:r>
+    </w:p>
+    <w:p>
+      <w:pPr>
+        <w:numPr>
+          <w:ilvl w:val="0"/>
+          <w:numId w:val="17"/>
+        </w:numPr>
+      </w:pPr>
+      <w:r>
+        <w:rPr>
+          <w:b/>
+          <w:bCs/>
+        </w:rPr>
+        <w:t>Staff_ID</w:t>
+      </w:r>
+      <w:r>
+        <w:t> (Primary Key)</w:t>
+      </w:r>
+    </w:p>
+    <w:p>
+      <w:pPr>
+        <w:numPr>
+          <w:ilvl w:val="0"/>
+          <w:numId w:val="17"/>
+        </w:numPr>
+      </w:pPr>
+      <w:r>
+        <w:t>Staff_Name</w:t>
+      </w:r>
+    </w:p>
+    <w:p>
+      <w:pPr>
+        <w:numPr>
+          <w:ilvl w:val="0"/>
+          <w:numId w:val="17"/>
+        </w:numPr>
+      </w:pPr>
+      <w:r>
+        <w:t>Role</w:t>
+      </w:r>
+    </w:p>
+    <w:p>
+      <w:pPr>
+        <w:numPr>
+          <w:ilvl w:val="0"/>
+          <w:numId w:val="17"/>
+        </w:numPr>
+      </w:pPr>
+      <w:r>
+        <w:lastRenderedPageBreak/>
+        <w:t>Phone_Number</w:t>
+      </w:r>
+    </w:p>
+    <w:p>
+      <w:pPr>
+        <w:numPr>
+          <w:ilvl w:val="0"/>
+          <w:numId w:val="17"/>
+        </w:numPr>
+      </w:pPr>
+      <w:r>
+        <w:t>Hire_Date</w:t>
+      </w:r>
+    </w:p>
+    <w:p>
+      <w:r>
+        <w:rPr>
+          <w:b/>
+          <w:bCs/>
+        </w:rPr>
+        <w:t>Entity 6: BOOKING</w:t>
+      </w:r>
+    </w:p>
+    <w:p>
+      <w:pPr>
+        <w:numPr>
+          <w:ilvl w:val="0"/>
+          <w:numId w:val="18"/>
+        </w:numPr>
+      </w:pPr>
+      <w:r>
+        <w:rPr>
+          <w:b/>
+          <w:bCs/>
+        </w:rPr>
+        <w:t>Booking_ID</w:t>
+      </w:r>
+      <w:r>
+        <w:t> (Primary Key)</w:t>
+      </w:r>
+    </w:p>
+    <w:p>
+      <w:pPr>
+        <w:numPr>
+          <w:ilvl w:val="0"/>
+          <w:numId w:val="18"/>
+        </w:numPr>
+      </w:pPr>
+      <w:r>
+        <w:t>Passenger_ID (Foreign Key)</w:t>
+      </w:r>
+    </w:p>
+    <w:p>
+      <w:pPr>
+        <w:numPr>
+          <w:ilvl w:val="0"/>
+          <w:numId w:val="18"/>
+        </w:numPr>
+      </w:pPr>
+      <w:r>
+        <w:t>Trip_ID (Foreign Key)</w:t>
+      </w:r>
+    </w:p>
+    <w:p>
+      <w:pPr>
+        <w:numPr>
+          <w:ilvl w:val="0"/>
+          <w:numId w:val="18"/>
+        </w:numPr>
+      </w:pPr>
+      <w:r>
+        <w:t>Booking_Date</w:t>
+      </w:r>
+    </w:p>
+    <w:p>
+      <w:pPr>
+        <w:numPr>
+          <w:ilvl w:val="0"/>
+          <w:numId w:val="18"/>
+        </w:numPr>
+      </w:pPr>
+      <w:r>
+        <w:t>Booking_Class</w:t>
+      </w:r>
+    </w:p>
+    <w:p>
+      <w:pPr>
+        <w:numPr>
+          <w:ilvl w:val="0"/>
+          <w:numId w:val="18"/>
+        </w:numPr>
+      </w:pPr>
+      <w:r>
+        <w:t>Booking_Status</w:t>
+      </w:r>
+    </w:p>
+    <w:p>
+      <w:r>
+        <w:rPr>
+          <w:b/>
+          <w:bCs/>
+        </w:rPr>
+        <w:t>Entity 7: TICKET</w:t>
+      </w:r>
+    </w:p>
+    <w:p>
+      <w:pPr>
+        <w:numPr>
+          <w:ilvl w:val="0"/>
+          <w:numId w:val="19"/>
+        </w:numPr>
+      </w:pPr>
+      <w:r>
+        <w:rPr>
+          <w:b/>
+          <w:bCs/>
+        </w:rPr>
+        <w:t>Ticket_ID</w:t>
+      </w:r>
+      <w:r>
+        <w:t> (Primary Key)</w:t>
+      </w:r>
+    </w:p>
+    <w:p>
+      <w:pPr>
+        <w:numPr>
+          <w:ilvl w:val="0"/>
+          <w:numId w:val="19"/>
+        </w:numPr>
+      </w:pPr>
+      <w:r>
+        <w:t>Booking_ID (Foreign Key)</w:t>
+      </w:r>
+    </w:p>
+    <w:p>
+      <w:pPr>
+        <w:numPr>
+          <w:ilvl w:val="0"/>
+          <w:numId w:val="19"/>
+        </w:numPr>
+      </w:pPr>
+      <w:r>
+        <w:t>Fare_Amount</w:t>
+      </w:r>
+    </w:p>
+    <w:p>
+      <w:pPr>
+        <w:numPr>
+          <w:ilvl w:val="0"/>
+          <w:numId w:val="19"/>
+        </w:numPr>
+      </w:pPr>
+      <w:r>
+        <w:t>Issue_Date</w:t>
+      </w:r>
+    </w:p>
+    <w:p>
+      <w:r>
+        <w:rPr>
+          <w:b/>
+          <w:bCs/>
+        </w:rPr>
+        <w:t>Entity 8: PAYMENT</w:t>
+      </w:r>
+    </w:p>
+    <w:p>
+      <w:pPr>
+        <w:numPr>
+          <w:ilvl w:val="0"/>
+          <w:numId w:val="20"/>
+        </w:numPr>
+      </w:pPr>
+      <w:r>
+        <w:rPr>
+          <w:b/>
+          <w:bCs/>
+        </w:rPr>
+        <w:t>Payment_ID</w:t>
+      </w:r>
+      <w:r>
+        <w:t> (Primary Key)</w:t>
+      </w:r>
+    </w:p>
+    <w:p>
+      <w:pPr>
+        <w:numPr>
+          <w:ilvl w:val="0"/>
+          <w:numId w:val="20"/>
+        </w:numPr>
+      </w:pPr>
+      <w:r>
+        <w:t>Ticket_ID (Foreign Key)</w:t>
+      </w:r>
+    </w:p>
+    <w:p>
+      <w:pPr>
+        <w:numPr>
+          <w:ilvl w:val="0"/>
+          <w:numId w:val="20"/>
+        </w:numPr>
+      </w:pPr>
+      <w:r>
+        <w:t>Payment_Amount</w:t>
+      </w:r>
+    </w:p>
+    <w:p>
+      <w:pPr>
+        <w:numPr>
+          <w:ilvl w:val="0"/>
+          <w:numId w:val="20"/>
+        </w:numPr>
+      </w:pPr>
+      <w:r>
+        <w:t>Payment_Date</w:t>
+      </w:r>
+    </w:p>
+    <w:p>
+      <w:pPr>
+        <w:numPr>
+          <w:ilvl w:val="0"/>
+          <w:numId w:val="20"/>
+        </w:numPr>
+      </w:pPr>
+      <w:r>
+        <w:t>Payment_Method</w:t>
+      </w:r>
+    </w:p>
+    <w:p>
+      <w:r>
+        <w:rPr>
+          <w:b/>
+          <w:bCs/>
+        </w:rPr>
+        <w:t>Entity 9: BUS_STAFF_ASSIGNMENT</w:t>
+      </w:r>
+    </w:p>
+    <w:p>
+      <w:pPr>
+        <w:numPr>
+          <w:ilvl w:val="0"/>
+          <w:numId w:val="21"/>
+        </w:numPr>
+      </w:pPr>
+      <w:r>
+        <w:rPr>
+          <w:b/>
+          <w:bCs/>
+        </w:rPr>
+        <w:t>Assignment_ID</w:t>
+      </w:r>
+      <w:r>
+        <w:t> (Primary Key)</w:t>
+      </w:r>
+    </w:p>
+    <w:p>
+      <w:pPr>
+        <w:numPr>
+          <w:ilvl w:val="0"/>
+          <w:numId w:val="21"/>
+        </w:numPr>
+      </w:pPr>
+      <w:r>
+        <w:t>Bus_ID (Foreign Key)</w:t>
+      </w:r>
+    </w:p>
+    <w:p>
+      <w:pPr>
+        <w:numPr>
+          <w:ilvl w:val="0"/>
+          <w:numId w:val="21"/>
+        </w:numPr>
+      </w:pPr>
+      <w:r>
+        <w:t>Staff_ID (Foreign Key)</w:t>
+      </w:r>
+    </w:p>
+    <w:p>
+      <w:pPr>
+        <w:numPr>
+          <w:ilvl w:val="0"/>
+          <w:numId w:val="21"/>
+        </w:numPr>
+      </w:pPr>
+      <w:r>
+        <w:t>Assignment_Date</w:t>
+      </w:r>
+    </w:p>
+    <w:p>
+      <w:pPr>
+        <w:rPr>
+          <w:b/>
+          <w:bCs/>
+        </w:rPr>
+      </w:pPr>
+      <w:r>
+        <w:rPr>
+          <w:b/>
+          <w:bCs/>
+        </w:rPr>
+        <w:t>2.2 Initial Entity Relationship Diagram (2 marks)</w:t>
+      </w:r>
+    </w:p>
+    <w:p>
+      <w:r>
+        <w:t>Initial ERD Structure (Before Normalization):</w:t>
+      </w:r>
+    </w:p>
+    <w:p/>
+    <w:p>
+      <w:r>
+        <w:t>PASSENGER (Passenger_ID, Passenger_Name, Phone_Number, Email_Address, Address)</w:t>
+      </w:r>
+    </w:p>
+    <w:p>
+      <w:r>
+        <w:t xml:space="preserve">    |</w:t>
+      </w:r>
+    </w:p>
+    <w:p>
+      <w:r>
+        <w:t xml:space="preserve">    | 1:M (One passenger can make many bookings)</w:t>
+      </w:r>
+    </w:p>
+    <w:p>
+      <w:r>
+        <w:lastRenderedPageBreak/>
+        <w:t xml:space="preserve">    |</w:t>
+      </w:r>
+    </w:p>
+    <w:p>
+      <w:r>
+        <w:t xml:space="preserve">BOOKING (Booking_ID, Passenger_ID, Trip_ID, </w:t>
+      </w:r>
+      <w:proofErr w:type="gramStart"/>
+      <w:r>
+        <w:t>Booking</w:t>
+      </w:r>
+      <w:proofErr w:type="gramEnd"/>
+      <w:r>
+        <w:t xml:space="preserve">_Date, </w:t>
+      </w:r>
+      <w:proofErr w:type="gramStart"/>
+      <w:r>
+        <w:t>Booking</w:t>
+      </w:r>
+      <w:proofErr w:type="gramEnd"/>
+      <w:r>
+        <w:t>_Class, Booking_Status)</w:t>
+      </w:r>
+    </w:p>
+    <w:p>
+      <w:r>
+        <w:t xml:space="preserve">    |</w:t>
+      </w:r>
+    </w:p>
+    <w:p>
+      <w:r>
+        <w:t xml:space="preserve">    | 1:1 (One booking generates one ticket)</w:t>
+      </w:r>
+    </w:p>
+    <w:p>
+      <w:r>
+        <w:t xml:space="preserve">    |</w:t>
+      </w:r>
+    </w:p>
+    <w:p>
+      <w:r>
+        <w:t>TICKET (Ticket_ID, Booking_ID, Fare_Amount, Issue_Date)</w:t>
+      </w:r>
+    </w:p>
+    <w:p>
+      <w:r>
+        <w:t xml:space="preserve">    |</w:t>
+      </w:r>
+    </w:p>
+    <w:p>
+      <w:r>
+        <w:t xml:space="preserve">    | 1:1 (One ticket has one payment)</w:t>
+      </w:r>
+    </w:p>
+    <w:p>
+      <w:r>
+        <w:t xml:space="preserve">    |</w:t>
+      </w:r>
+    </w:p>
+    <w:p>
+      <w:r>
+        <w:t>PAYMENT (Payment_ID, Ticket_ID, Payment_Amount, Payment_Date, Payment_Method)</w:t>
+      </w:r>
+    </w:p>
+    <w:p/>
+    <w:p>
+      <w:r>
+        <w:t>ROUTE (Route_ID, Origin, Destination, Distance_KM, Estimated_Duration)</w:t>
+      </w:r>
+    </w:p>
+    <w:p>
+      <w:r>
+        <w:t xml:space="preserve">    |</w:t>
+      </w:r>
+    </w:p>
+    <w:p>
+      <w:r>
+        <w:t xml:space="preserve">    | 1:M (One route has many trips)</w:t>
+      </w:r>
+    </w:p>
+    <w:p>
+      <w:r>
+        <w:t xml:space="preserve">    |</w:t>
+      </w:r>
+    </w:p>
+    <w:p>
+      <w:r>
+        <w:t>TRIP (Trip_ID, Route_ID, Bus_ID, Trip_Date, Departure_Time, Arrival_Time)</w:t>
+      </w:r>
+    </w:p>
+    <w:p>
+      <w:r>
+        <w:t xml:space="preserve">    |</w:t>
+      </w:r>
+    </w:p>
+    <w:p>
+      <w:r>
+        <w:t xml:space="preserve">    | M:1 (Many trips use one bus)</w:t>
+      </w:r>
+    </w:p>
+    <w:p>
+      <w:r>
+        <w:t xml:space="preserve">    |</w:t>
+      </w:r>
+    </w:p>
+    <w:p>
+      <w:r>
+        <w:t>BUS (Bus_ID, Bus_Registration_Number, Capacity, Bus_Type, Availability_Status)</w:t>
+      </w:r>
+    </w:p>
+    <w:p>
+      <w:r>
+        <w:t xml:space="preserve">    |</w:t>
+      </w:r>
+    </w:p>
+    <w:p>
+      <w:r>
+        <w:t xml:space="preserve">    | M:N (Many buses have many staff through assignment)</w:t>
+      </w:r>
+    </w:p>
+    <w:p>
+      <w:r>
+        <w:t xml:space="preserve">    |</w:t>
+      </w:r>
+    </w:p>
+    <w:p>
+      <w:r>
+        <w:t>STAFF (Staff_ID, Staff_Name, Role, Phone_Number, Hire_Date)</w:t>
+      </w:r>
+    </w:p>
+    <w:p/>
+    <w:p>
+      <w:r>
+        <w:t>BUS_STAFF_ASSIGNMENT (Assignment_ID, Bus_ID, Staff_ID, Assignment_Date)</w:t>
+      </w:r>
+    </w:p>
+    <w:p>
+      <w:r>
+        <w:rPr>
+          <w:b/>
+          <w:bCs/>
+        </w:rPr>
+        <w:t>Relationships:</w:t>
+      </w:r>
+    </w:p>
+    <w:p>
+      <w:pPr>
+        <w:numPr>
+          <w:ilvl w:val="0"/>
+          <w:numId w:val="22"/>
+        </w:numPr>
+      </w:pPr>
+      <w:r>
+        <w:t>PASSENGER → BOOKING (1:M) - One passenger makes many bookings</w:t>
+      </w:r>
+    </w:p>
+    <w:p>
+      <w:pPr>
+        <w:numPr>
+          <w:ilvl w:val="0"/>
+          <w:numId w:val="22"/>
+        </w:numPr>
+      </w:pPr>
+      <w:r>
+        <w:t>TRIP → BOOKING (1:M) - One trip has many bookings</w:t>
+      </w:r>
+    </w:p>
+    <w:p>
+      <w:pPr>
+        <w:numPr>
+          <w:ilvl w:val="0"/>
+          <w:numId w:val="22"/>
+        </w:numPr>
+      </w:pPr>
+      <w:r>
+        <w:t>BOOKING → TICKET (1:1) - One booking generates one ticket</w:t>
+      </w:r>
+    </w:p>
+    <w:p>
+      <w:pPr>
+        <w:numPr>
+          <w:ilvl w:val="0"/>
+          <w:numId w:val="22"/>
+        </w:numPr>
+      </w:pPr>
+      <w:r>
+        <w:t>TICKET → PAYMENT (1:1) - One ticket has one payment</w:t>
+      </w:r>
+    </w:p>
+    <w:p>
+      <w:pPr>
+        <w:numPr>
+          <w:ilvl w:val="0"/>
+          <w:numId w:val="22"/>
+        </w:numPr>
+      </w:pPr>
+      <w:r>
+        <w:lastRenderedPageBreak/>
+        <w:t>ROUTE → TRIP (1:M) - One route has many trips</w:t>
+      </w:r>
+    </w:p>
+    <w:p>
+      <w:pPr>
+        <w:numPr>
+          <w:ilvl w:val="0"/>
+          <w:numId w:val="22"/>
+        </w:numPr>
+      </w:pPr>
+      <w:r>
+        <w:t>BUS → TRIP (1:M) - One bus operates many trips</w:t>
+      </w:r>
+    </w:p>
+    <w:p>
+      <w:pPr>
+        <w:numPr>
+          <w:ilvl w:val="0"/>
+          <w:numId w:val="22"/>
+        </w:numPr>
+      </w:pPr>
+      <w:r>
+        <w:t>BUS ↔ STAFF (M:N) - Many-to-many through BUS_STAFF_ASSIGNMENT</w:t>
       </w:r>
     </w:p>
     <w:p/>
@@ -1082,6 +2020,155 @@
     </w:lvl>
   </w:abstractNum>
   <w:abstractNum w:abstractNumId="1" w15:restartNumberingAfterBreak="0">
+    <w:nsid w:val="05FF46CC"/>
+    <w:multiLevelType w:val="multilevel"/>
+    <w:tmpl w:val="A1E8B7F8"/>
+    <w:lvl w:ilvl="0">
+      <w:start w:val="1"/>
+      <w:numFmt w:val="bullet"/>
+      <w:lvlText w:val=""/>
+      <w:lvlJc w:val="left"/>
+      <w:pPr>
+        <w:tabs>
+          <w:tab w:val="num" w:pos="720"/>
+        </w:tabs>
+        <w:ind w:left="720" w:hanging="360"/>
+      </w:pPr>
+      <w:rPr>
+        <w:rFonts w:ascii="Symbol" w:hAnsi="Symbol" w:hint="default"/>
+        <w:sz w:val="20"/>
+      </w:rPr>
+    </w:lvl>
+    <w:lvl w:ilvl="1" w:tentative="1">
+      <w:start w:val="1"/>
+      <w:numFmt w:val="bullet"/>
+      <w:lvlText w:val="o"/>
+      <w:lvlJc w:val="left"/>
+      <w:pPr>
+        <w:tabs>
+          <w:tab w:val="num" w:pos="1440"/>
+        </w:tabs>
+        <w:ind w:left="1440" w:hanging="360"/>
+      </w:pPr>
+      <w:rPr>
+        <w:rFonts w:ascii="Courier New" w:hAnsi="Courier New" w:hint="default"/>
+        <w:sz w:val="20"/>
+      </w:rPr>
+    </w:lvl>
+    <w:lvl w:ilvl="2" w:tentative="1">
+      <w:start w:val="1"/>
+      <w:numFmt w:val="bullet"/>
+      <w:lvlText w:val=""/>
+      <w:lvlJc w:val="left"/>
+      <w:pPr>
+        <w:tabs>
+          <w:tab w:val="num" w:pos="2160"/>
+        </w:tabs>
+        <w:ind w:left="2160" w:hanging="360"/>
+      </w:pPr>
+      <w:rPr>
+        <w:rFonts w:ascii="Wingdings" w:hAnsi="Wingdings" w:hint="default"/>
+        <w:sz w:val="20"/>
+      </w:rPr>
+    </w:lvl>
+    <w:lvl w:ilvl="3" w:tentative="1">
+      <w:start w:val="1"/>
+      <w:numFmt w:val="bullet"/>
+      <w:lvlText w:val=""/>
+      <w:lvlJc w:val="left"/>
+      <w:pPr>
+        <w:tabs>
+          <w:tab w:val="num" w:pos="2880"/>
+        </w:tabs>
+        <w:ind w:left="2880" w:hanging="360"/>
+      </w:pPr>
+      <w:rPr>
+        <w:rFonts w:ascii="Wingdings" w:hAnsi="Wingdings" w:hint="default"/>
+        <w:sz w:val="20"/>
+      </w:rPr>
+    </w:lvl>
+    <w:lvl w:ilvl="4" w:tentative="1">
+      <w:start w:val="1"/>
+      <w:numFmt w:val="bullet"/>
+      <w:lvlText w:val=""/>
+      <w:lvlJc w:val="left"/>
+      <w:pPr>
+        <w:tabs>
+          <w:tab w:val="num" w:pos="3600"/>
+        </w:tabs>
+        <w:ind w:left="3600" w:hanging="360"/>
+      </w:pPr>
+      <w:rPr>
+        <w:rFonts w:ascii="Wingdings" w:hAnsi="Wingdings" w:hint="default"/>
+        <w:sz w:val="20"/>
+      </w:rPr>
+    </w:lvl>
+    <w:lvl w:ilvl="5" w:tentative="1">
+      <w:start w:val="1"/>
+      <w:numFmt w:val="bullet"/>
+      <w:lvlText w:val=""/>
+      <w:lvlJc w:val="left"/>
+      <w:pPr>
+        <w:tabs>
+          <w:tab w:val="num" w:pos="4320"/>
+        </w:tabs>
+        <w:ind w:left="4320" w:hanging="360"/>
+      </w:pPr>
+      <w:rPr>
+        <w:rFonts w:ascii="Wingdings" w:hAnsi="Wingdings" w:hint="default"/>
+        <w:sz w:val="20"/>
+      </w:rPr>
+    </w:lvl>
+    <w:lvl w:ilvl="6" w:tentative="1">
+      <w:start w:val="1"/>
+      <w:numFmt w:val="bullet"/>
+      <w:lvlText w:val=""/>
+      <w:lvlJc w:val="left"/>
+      <w:pPr>
+        <w:tabs>
+          <w:tab w:val="num" w:pos="5040"/>
+        </w:tabs>
+        <w:ind w:left="5040" w:hanging="360"/>
+      </w:pPr>
+      <w:rPr>
+        <w:rFonts w:ascii="Wingdings" w:hAnsi="Wingdings" w:hint="default"/>
+        <w:sz w:val="20"/>
+      </w:rPr>
+    </w:lvl>
+    <w:lvl w:ilvl="7" w:tentative="1">
+      <w:start w:val="1"/>
+      <w:numFmt w:val="bullet"/>
+      <w:lvlText w:val=""/>
+      <w:lvlJc w:val="left"/>
+      <w:pPr>
+        <w:tabs>
+          <w:tab w:val="num" w:pos="5760"/>
+        </w:tabs>
+        <w:ind w:left="5760" w:hanging="360"/>
+      </w:pPr>
+      <w:rPr>
+        <w:rFonts w:ascii="Wingdings" w:hAnsi="Wingdings" w:hint="default"/>
+        <w:sz w:val="20"/>
+      </w:rPr>
+    </w:lvl>
+    <w:lvl w:ilvl="8" w:tentative="1">
+      <w:start w:val="1"/>
+      <w:numFmt w:val="bullet"/>
+      <w:lvlText w:val=""/>
+      <w:lvlJc w:val="left"/>
+      <w:pPr>
+        <w:tabs>
+          <w:tab w:val="num" w:pos="6480"/>
+        </w:tabs>
+        <w:ind w:left="6480" w:hanging="360"/>
+      </w:pPr>
+      <w:rPr>
+        <w:rFonts w:ascii="Wingdings" w:hAnsi="Wingdings" w:hint="default"/>
+        <w:sz w:val="20"/>
+      </w:rPr>
+    </w:lvl>
+  </w:abstractNum>
+  <w:abstractNum w:abstractNumId="2" w15:restartNumberingAfterBreak="0">
     <w:nsid w:val="06551137"/>
     <w:multiLevelType w:val="multilevel"/>
     <w:tmpl w:val="34146ADA"/>
@@ -1230,7 +2317,7 @@
       </w:rPr>
     </w:lvl>
   </w:abstractNum>
-  <w:abstractNum w:abstractNumId="2" w15:restartNumberingAfterBreak="0">
+  <w:abstractNum w:abstractNumId="3" w15:restartNumberingAfterBreak="0">
     <w:nsid w:val="1A95768D"/>
     <w:multiLevelType w:val="multilevel"/>
     <w:tmpl w:val="B9C2C622"/>
@@ -1343,7 +2430,7 @@
       </w:pPr>
     </w:lvl>
   </w:abstractNum>
-  <w:abstractNum w:abstractNumId="3" w15:restartNumberingAfterBreak="0">
+  <w:abstractNum w:abstractNumId="4" w15:restartNumberingAfterBreak="0">
     <w:nsid w:val="214745FF"/>
     <w:multiLevelType w:val="multilevel"/>
     <w:tmpl w:val="0A98AE30"/>
@@ -1492,7 +2579,7 @@
       </w:rPr>
     </w:lvl>
   </w:abstractNum>
-  <w:abstractNum w:abstractNumId="4" w15:restartNumberingAfterBreak="0">
+  <w:abstractNum w:abstractNumId="5" w15:restartNumberingAfterBreak="0">
     <w:nsid w:val="2EA36FC8"/>
     <w:multiLevelType w:val="multilevel"/>
     <w:tmpl w:val="2DE63E54"/>
@@ -1641,7 +2728,7 @@
       </w:rPr>
     </w:lvl>
   </w:abstractNum>
-  <w:abstractNum w:abstractNumId="5" w15:restartNumberingAfterBreak="0">
+  <w:abstractNum w:abstractNumId="6" w15:restartNumberingAfterBreak="0">
     <w:nsid w:val="33661DFF"/>
     <w:multiLevelType w:val="multilevel"/>
     <w:tmpl w:val="EE1ADA04"/>
@@ -1790,7 +2877,7 @@
       </w:rPr>
     </w:lvl>
   </w:abstractNum>
-  <w:abstractNum w:abstractNumId="6" w15:restartNumberingAfterBreak="0">
+  <w:abstractNum w:abstractNumId="7" w15:restartNumberingAfterBreak="0">
     <w:nsid w:val="4B344BA3"/>
     <w:multiLevelType w:val="multilevel"/>
     <w:tmpl w:val="C0E23F42"/>
@@ -1939,7 +3026,7 @@
       </w:rPr>
     </w:lvl>
   </w:abstractNum>
-  <w:abstractNum w:abstractNumId="7" w15:restartNumberingAfterBreak="0">
+  <w:abstractNum w:abstractNumId="8" w15:restartNumberingAfterBreak="0">
     <w:nsid w:val="4E3B674A"/>
     <w:multiLevelType w:val="multilevel"/>
     <w:tmpl w:val="C01CA662"/>
@@ -2088,7 +3175,7 @@
       </w:rPr>
     </w:lvl>
   </w:abstractNum>
-  <w:abstractNum w:abstractNumId="8" w15:restartNumberingAfterBreak="0">
+  <w:abstractNum w:abstractNumId="9" w15:restartNumberingAfterBreak="0">
     <w:nsid w:val="4E9E3A95"/>
     <w:multiLevelType w:val="multilevel"/>
     <w:tmpl w:val="306AABC8"/>
@@ -2237,7 +3324,865 @@
       </w:rPr>
     </w:lvl>
   </w:abstractNum>
-  <w:abstractNum w:abstractNumId="9" w15:restartNumberingAfterBreak="0">
+  <w:abstractNum w:abstractNumId="10" w15:restartNumberingAfterBreak="0">
+    <w:nsid w:val="4EF7314C"/>
+    <w:multiLevelType w:val="multilevel"/>
+    <w:tmpl w:val="F8487CEC"/>
+    <w:lvl w:ilvl="0">
+      <w:start w:val="1"/>
+      <w:numFmt w:val="bullet"/>
+      <w:lvlText w:val=""/>
+      <w:lvlJc w:val="left"/>
+      <w:pPr>
+        <w:tabs>
+          <w:tab w:val="num" w:pos="720"/>
+        </w:tabs>
+        <w:ind w:left="720" w:hanging="360"/>
+      </w:pPr>
+      <w:rPr>
+        <w:rFonts w:ascii="Symbol" w:hAnsi="Symbol" w:hint="default"/>
+        <w:sz w:val="20"/>
+      </w:rPr>
+    </w:lvl>
+    <w:lvl w:ilvl="1" w:tentative="1">
+      <w:start w:val="1"/>
+      <w:numFmt w:val="bullet"/>
+      <w:lvlText w:val="o"/>
+      <w:lvlJc w:val="left"/>
+      <w:pPr>
+        <w:tabs>
+          <w:tab w:val="num" w:pos="1440"/>
+        </w:tabs>
+        <w:ind w:left="1440" w:hanging="360"/>
+      </w:pPr>
+      <w:rPr>
+        <w:rFonts w:ascii="Courier New" w:hAnsi="Courier New" w:hint="default"/>
+        <w:sz w:val="20"/>
+      </w:rPr>
+    </w:lvl>
+    <w:lvl w:ilvl="2" w:tentative="1">
+      <w:start w:val="1"/>
+      <w:numFmt w:val="bullet"/>
+      <w:lvlText w:val=""/>
+      <w:lvlJc w:val="left"/>
+      <w:pPr>
+        <w:tabs>
+          <w:tab w:val="num" w:pos="2160"/>
+        </w:tabs>
+        <w:ind w:left="2160" w:hanging="360"/>
+      </w:pPr>
+      <w:rPr>
+        <w:rFonts w:ascii="Wingdings" w:hAnsi="Wingdings" w:hint="default"/>
+        <w:sz w:val="20"/>
+      </w:rPr>
+    </w:lvl>
+    <w:lvl w:ilvl="3" w:tentative="1">
+      <w:start w:val="1"/>
+      <w:numFmt w:val="bullet"/>
+      <w:lvlText w:val=""/>
+      <w:lvlJc w:val="left"/>
+      <w:pPr>
+        <w:tabs>
+          <w:tab w:val="num" w:pos="2880"/>
+        </w:tabs>
+        <w:ind w:left="2880" w:hanging="360"/>
+      </w:pPr>
+      <w:rPr>
+        <w:rFonts w:ascii="Wingdings" w:hAnsi="Wingdings" w:hint="default"/>
+        <w:sz w:val="20"/>
+      </w:rPr>
+    </w:lvl>
+    <w:lvl w:ilvl="4" w:tentative="1">
+      <w:start w:val="1"/>
+      <w:numFmt w:val="bullet"/>
+      <w:lvlText w:val=""/>
+      <w:lvlJc w:val="left"/>
+      <w:pPr>
+        <w:tabs>
+          <w:tab w:val="num" w:pos="3600"/>
+        </w:tabs>
+        <w:ind w:left="3600" w:hanging="360"/>
+      </w:pPr>
+      <w:rPr>
+        <w:rFonts w:ascii="Wingdings" w:hAnsi="Wingdings" w:hint="default"/>
+        <w:sz w:val="20"/>
+      </w:rPr>
+    </w:lvl>
+    <w:lvl w:ilvl="5" w:tentative="1">
+      <w:start w:val="1"/>
+      <w:numFmt w:val="bullet"/>
+      <w:lvlText w:val=""/>
+      <w:lvlJc w:val="left"/>
+      <w:pPr>
+        <w:tabs>
+          <w:tab w:val="num" w:pos="4320"/>
+        </w:tabs>
+        <w:ind w:left="4320" w:hanging="360"/>
+      </w:pPr>
+      <w:rPr>
+        <w:rFonts w:ascii="Wingdings" w:hAnsi="Wingdings" w:hint="default"/>
+        <w:sz w:val="20"/>
+      </w:rPr>
+    </w:lvl>
+    <w:lvl w:ilvl="6" w:tentative="1">
+      <w:start w:val="1"/>
+      <w:numFmt w:val="bullet"/>
+      <w:lvlText w:val=""/>
+      <w:lvlJc w:val="left"/>
+      <w:pPr>
+        <w:tabs>
+          <w:tab w:val="num" w:pos="5040"/>
+        </w:tabs>
+        <w:ind w:left="5040" w:hanging="360"/>
+      </w:pPr>
+      <w:rPr>
+        <w:rFonts w:ascii="Wingdings" w:hAnsi="Wingdings" w:hint="default"/>
+        <w:sz w:val="20"/>
+      </w:rPr>
+    </w:lvl>
+    <w:lvl w:ilvl="7" w:tentative="1">
+      <w:start w:val="1"/>
+      <w:numFmt w:val="bullet"/>
+      <w:lvlText w:val=""/>
+      <w:lvlJc w:val="left"/>
+      <w:pPr>
+        <w:tabs>
+          <w:tab w:val="num" w:pos="5760"/>
+        </w:tabs>
+        <w:ind w:left="5760" w:hanging="360"/>
+      </w:pPr>
+      <w:rPr>
+        <w:rFonts w:ascii="Wingdings" w:hAnsi="Wingdings" w:hint="default"/>
+        <w:sz w:val="20"/>
+      </w:rPr>
+    </w:lvl>
+    <w:lvl w:ilvl="8" w:tentative="1">
+      <w:start w:val="1"/>
+      <w:numFmt w:val="bullet"/>
+      <w:lvlText w:val=""/>
+      <w:lvlJc w:val="left"/>
+      <w:pPr>
+        <w:tabs>
+          <w:tab w:val="num" w:pos="6480"/>
+        </w:tabs>
+        <w:ind w:left="6480" w:hanging="360"/>
+      </w:pPr>
+      <w:rPr>
+        <w:rFonts w:ascii="Wingdings" w:hAnsi="Wingdings" w:hint="default"/>
+        <w:sz w:val="20"/>
+      </w:rPr>
+    </w:lvl>
+  </w:abstractNum>
+  <w:abstractNum w:abstractNumId="11" w15:restartNumberingAfterBreak="0">
+    <w:nsid w:val="54835C11"/>
+    <w:multiLevelType w:val="multilevel"/>
+    <w:tmpl w:val="67EC45F2"/>
+    <w:lvl w:ilvl="0">
+      <w:start w:val="1"/>
+      <w:numFmt w:val="bullet"/>
+      <w:lvlText w:val=""/>
+      <w:lvlJc w:val="left"/>
+      <w:pPr>
+        <w:tabs>
+          <w:tab w:val="num" w:pos="720"/>
+        </w:tabs>
+        <w:ind w:left="720" w:hanging="360"/>
+      </w:pPr>
+      <w:rPr>
+        <w:rFonts w:ascii="Symbol" w:hAnsi="Symbol" w:hint="default"/>
+        <w:sz w:val="20"/>
+      </w:rPr>
+    </w:lvl>
+    <w:lvl w:ilvl="1" w:tentative="1">
+      <w:start w:val="1"/>
+      <w:numFmt w:val="bullet"/>
+      <w:lvlText w:val="o"/>
+      <w:lvlJc w:val="left"/>
+      <w:pPr>
+        <w:tabs>
+          <w:tab w:val="num" w:pos="1440"/>
+        </w:tabs>
+        <w:ind w:left="1440" w:hanging="360"/>
+      </w:pPr>
+      <w:rPr>
+        <w:rFonts w:ascii="Courier New" w:hAnsi="Courier New" w:hint="default"/>
+        <w:sz w:val="20"/>
+      </w:rPr>
+    </w:lvl>
+    <w:lvl w:ilvl="2" w:tentative="1">
+      <w:start w:val="1"/>
+      <w:numFmt w:val="bullet"/>
+      <w:lvlText w:val=""/>
+      <w:lvlJc w:val="left"/>
+      <w:pPr>
+        <w:tabs>
+          <w:tab w:val="num" w:pos="2160"/>
+        </w:tabs>
+        <w:ind w:left="2160" w:hanging="360"/>
+      </w:pPr>
+      <w:rPr>
+        <w:rFonts w:ascii="Wingdings" w:hAnsi="Wingdings" w:hint="default"/>
+        <w:sz w:val="20"/>
+      </w:rPr>
+    </w:lvl>
+    <w:lvl w:ilvl="3" w:tentative="1">
+      <w:start w:val="1"/>
+      <w:numFmt w:val="bullet"/>
+      <w:lvlText w:val=""/>
+      <w:lvlJc w:val="left"/>
+      <w:pPr>
+        <w:tabs>
+          <w:tab w:val="num" w:pos="2880"/>
+        </w:tabs>
+        <w:ind w:left="2880" w:hanging="360"/>
+      </w:pPr>
+      <w:rPr>
+        <w:rFonts w:ascii="Wingdings" w:hAnsi="Wingdings" w:hint="default"/>
+        <w:sz w:val="20"/>
+      </w:rPr>
+    </w:lvl>
+    <w:lvl w:ilvl="4" w:tentative="1">
+      <w:start w:val="1"/>
+      <w:numFmt w:val="bullet"/>
+      <w:lvlText w:val=""/>
+      <w:lvlJc w:val="left"/>
+      <w:pPr>
+        <w:tabs>
+          <w:tab w:val="num" w:pos="3600"/>
+        </w:tabs>
+        <w:ind w:left="3600" w:hanging="360"/>
+      </w:pPr>
+      <w:rPr>
+        <w:rFonts w:ascii="Wingdings" w:hAnsi="Wingdings" w:hint="default"/>
+        <w:sz w:val="20"/>
+      </w:rPr>
+    </w:lvl>
+    <w:lvl w:ilvl="5" w:tentative="1">
+      <w:start w:val="1"/>
+      <w:numFmt w:val="bullet"/>
+      <w:lvlText w:val=""/>
+      <w:lvlJc w:val="left"/>
+      <w:pPr>
+        <w:tabs>
+          <w:tab w:val="num" w:pos="4320"/>
+        </w:tabs>
+        <w:ind w:left="4320" w:hanging="360"/>
+      </w:pPr>
+      <w:rPr>
+        <w:rFonts w:ascii="Wingdings" w:hAnsi="Wingdings" w:hint="default"/>
+        <w:sz w:val="20"/>
+      </w:rPr>
+    </w:lvl>
+    <w:lvl w:ilvl="6" w:tentative="1">
+      <w:start w:val="1"/>
+      <w:numFmt w:val="bullet"/>
+      <w:lvlText w:val=""/>
+      <w:lvlJc w:val="left"/>
+      <w:pPr>
+        <w:tabs>
+          <w:tab w:val="num" w:pos="5040"/>
+        </w:tabs>
+        <w:ind w:left="5040" w:hanging="360"/>
+      </w:pPr>
+      <w:rPr>
+        <w:rFonts w:ascii="Wingdings" w:hAnsi="Wingdings" w:hint="default"/>
+        <w:sz w:val="20"/>
+      </w:rPr>
+    </w:lvl>
+    <w:lvl w:ilvl="7" w:tentative="1">
+      <w:start w:val="1"/>
+      <w:numFmt w:val="bullet"/>
+      <w:lvlText w:val=""/>
+      <w:lvlJc w:val="left"/>
+      <w:pPr>
+        <w:tabs>
+          <w:tab w:val="num" w:pos="5760"/>
+        </w:tabs>
+        <w:ind w:left="5760" w:hanging="360"/>
+      </w:pPr>
+      <w:rPr>
+        <w:rFonts w:ascii="Wingdings" w:hAnsi="Wingdings" w:hint="default"/>
+        <w:sz w:val="20"/>
+      </w:rPr>
+    </w:lvl>
+    <w:lvl w:ilvl="8" w:tentative="1">
+      <w:start w:val="1"/>
+      <w:numFmt w:val="bullet"/>
+      <w:lvlText w:val=""/>
+      <w:lvlJc w:val="left"/>
+      <w:pPr>
+        <w:tabs>
+          <w:tab w:val="num" w:pos="6480"/>
+        </w:tabs>
+        <w:ind w:left="6480" w:hanging="360"/>
+      </w:pPr>
+      <w:rPr>
+        <w:rFonts w:ascii="Wingdings" w:hAnsi="Wingdings" w:hint="default"/>
+        <w:sz w:val="20"/>
+      </w:rPr>
+    </w:lvl>
+  </w:abstractNum>
+  <w:abstractNum w:abstractNumId="12" w15:restartNumberingAfterBreak="0">
+    <w:nsid w:val="54905FFE"/>
+    <w:multiLevelType w:val="multilevel"/>
+    <w:tmpl w:val="BC409CF8"/>
+    <w:lvl w:ilvl="0">
+      <w:start w:val="1"/>
+      <w:numFmt w:val="bullet"/>
+      <w:lvlText w:val=""/>
+      <w:lvlJc w:val="left"/>
+      <w:pPr>
+        <w:tabs>
+          <w:tab w:val="num" w:pos="720"/>
+        </w:tabs>
+        <w:ind w:left="720" w:hanging="360"/>
+      </w:pPr>
+      <w:rPr>
+        <w:rFonts w:ascii="Symbol" w:hAnsi="Symbol" w:hint="default"/>
+        <w:sz w:val="20"/>
+      </w:rPr>
+    </w:lvl>
+    <w:lvl w:ilvl="1" w:tentative="1">
+      <w:start w:val="1"/>
+      <w:numFmt w:val="bullet"/>
+      <w:lvlText w:val="o"/>
+      <w:lvlJc w:val="left"/>
+      <w:pPr>
+        <w:tabs>
+          <w:tab w:val="num" w:pos="1440"/>
+        </w:tabs>
+        <w:ind w:left="1440" w:hanging="360"/>
+      </w:pPr>
+      <w:rPr>
+        <w:rFonts w:ascii="Courier New" w:hAnsi="Courier New" w:hint="default"/>
+        <w:sz w:val="20"/>
+      </w:rPr>
+    </w:lvl>
+    <w:lvl w:ilvl="2" w:tentative="1">
+      <w:start w:val="1"/>
+      <w:numFmt w:val="bullet"/>
+      <w:lvlText w:val=""/>
+      <w:lvlJc w:val="left"/>
+      <w:pPr>
+        <w:tabs>
+          <w:tab w:val="num" w:pos="2160"/>
+        </w:tabs>
+        <w:ind w:left="2160" w:hanging="360"/>
+      </w:pPr>
+      <w:rPr>
+        <w:rFonts w:ascii="Wingdings" w:hAnsi="Wingdings" w:hint="default"/>
+        <w:sz w:val="20"/>
+      </w:rPr>
+    </w:lvl>
+    <w:lvl w:ilvl="3" w:tentative="1">
+      <w:start w:val="1"/>
+      <w:numFmt w:val="bullet"/>
+      <w:lvlText w:val=""/>
+      <w:lvlJc w:val="left"/>
+      <w:pPr>
+        <w:tabs>
+          <w:tab w:val="num" w:pos="2880"/>
+        </w:tabs>
+        <w:ind w:left="2880" w:hanging="360"/>
+      </w:pPr>
+      <w:rPr>
+        <w:rFonts w:ascii="Wingdings" w:hAnsi="Wingdings" w:hint="default"/>
+        <w:sz w:val="20"/>
+      </w:rPr>
+    </w:lvl>
+    <w:lvl w:ilvl="4" w:tentative="1">
+      <w:start w:val="1"/>
+      <w:numFmt w:val="bullet"/>
+      <w:lvlText w:val=""/>
+      <w:lvlJc w:val="left"/>
+      <w:pPr>
+        <w:tabs>
+          <w:tab w:val="num" w:pos="3600"/>
+        </w:tabs>
+        <w:ind w:left="3600" w:hanging="360"/>
+      </w:pPr>
+      <w:rPr>
+        <w:rFonts w:ascii="Wingdings" w:hAnsi="Wingdings" w:hint="default"/>
+        <w:sz w:val="20"/>
+      </w:rPr>
+    </w:lvl>
+    <w:lvl w:ilvl="5" w:tentative="1">
+      <w:start w:val="1"/>
+      <w:numFmt w:val="bullet"/>
+      <w:lvlText w:val=""/>
+      <w:lvlJc w:val="left"/>
+      <w:pPr>
+        <w:tabs>
+          <w:tab w:val="num" w:pos="4320"/>
+        </w:tabs>
+        <w:ind w:left="4320" w:hanging="360"/>
+      </w:pPr>
+      <w:rPr>
+        <w:rFonts w:ascii="Wingdings" w:hAnsi="Wingdings" w:hint="default"/>
+        <w:sz w:val="20"/>
+      </w:rPr>
+    </w:lvl>
+    <w:lvl w:ilvl="6" w:tentative="1">
+      <w:start w:val="1"/>
+      <w:numFmt w:val="bullet"/>
+      <w:lvlText w:val=""/>
+      <w:lvlJc w:val="left"/>
+      <w:pPr>
+        <w:tabs>
+          <w:tab w:val="num" w:pos="5040"/>
+        </w:tabs>
+        <w:ind w:left="5040" w:hanging="360"/>
+      </w:pPr>
+      <w:rPr>
+        <w:rFonts w:ascii="Wingdings" w:hAnsi="Wingdings" w:hint="default"/>
+        <w:sz w:val="20"/>
+      </w:rPr>
+    </w:lvl>
+    <w:lvl w:ilvl="7" w:tentative="1">
+      <w:start w:val="1"/>
+      <w:numFmt w:val="bullet"/>
+      <w:lvlText w:val=""/>
+      <w:lvlJc w:val="left"/>
+      <w:pPr>
+        <w:tabs>
+          <w:tab w:val="num" w:pos="5760"/>
+        </w:tabs>
+        <w:ind w:left="5760" w:hanging="360"/>
+      </w:pPr>
+      <w:rPr>
+        <w:rFonts w:ascii="Wingdings" w:hAnsi="Wingdings" w:hint="default"/>
+        <w:sz w:val="20"/>
+      </w:rPr>
+    </w:lvl>
+    <w:lvl w:ilvl="8" w:tentative="1">
+      <w:start w:val="1"/>
+      <w:numFmt w:val="bullet"/>
+      <w:lvlText w:val=""/>
+      <w:lvlJc w:val="left"/>
+      <w:pPr>
+        <w:tabs>
+          <w:tab w:val="num" w:pos="6480"/>
+        </w:tabs>
+        <w:ind w:left="6480" w:hanging="360"/>
+      </w:pPr>
+      <w:rPr>
+        <w:rFonts w:ascii="Wingdings" w:hAnsi="Wingdings" w:hint="default"/>
+        <w:sz w:val="20"/>
+      </w:rPr>
+    </w:lvl>
+  </w:abstractNum>
+  <w:abstractNum w:abstractNumId="13" w15:restartNumberingAfterBreak="0">
+    <w:nsid w:val="54E93232"/>
+    <w:multiLevelType w:val="multilevel"/>
+    <w:tmpl w:val="E43A2EE2"/>
+    <w:lvl w:ilvl="0">
+      <w:start w:val="1"/>
+      <w:numFmt w:val="decimal"/>
+      <w:lvlText w:val="%1."/>
+      <w:lvlJc w:val="left"/>
+      <w:pPr>
+        <w:tabs>
+          <w:tab w:val="num" w:pos="720"/>
+        </w:tabs>
+        <w:ind w:left="720" w:hanging="360"/>
+      </w:pPr>
+    </w:lvl>
+    <w:lvl w:ilvl="1" w:tentative="1">
+      <w:start w:val="1"/>
+      <w:numFmt w:val="decimal"/>
+      <w:lvlText w:val="%2."/>
+      <w:lvlJc w:val="left"/>
+      <w:pPr>
+        <w:tabs>
+          <w:tab w:val="num" w:pos="1440"/>
+        </w:tabs>
+        <w:ind w:left="1440" w:hanging="360"/>
+      </w:pPr>
+    </w:lvl>
+    <w:lvl w:ilvl="2" w:tentative="1">
+      <w:start w:val="1"/>
+      <w:numFmt w:val="decimal"/>
+      <w:lvlText w:val="%3."/>
+      <w:lvlJc w:val="left"/>
+      <w:pPr>
+        <w:tabs>
+          <w:tab w:val="num" w:pos="2160"/>
+        </w:tabs>
+        <w:ind w:left="2160" w:hanging="360"/>
+      </w:pPr>
+    </w:lvl>
+    <w:lvl w:ilvl="3" w:tentative="1">
+      <w:start w:val="1"/>
+      <w:numFmt w:val="decimal"/>
+      <w:lvlText w:val="%4."/>
+      <w:lvlJc w:val="left"/>
+      <w:pPr>
+        <w:tabs>
+          <w:tab w:val="num" w:pos="2880"/>
+        </w:tabs>
+        <w:ind w:left="2880" w:hanging="360"/>
+      </w:pPr>
+    </w:lvl>
+    <w:lvl w:ilvl="4" w:tentative="1">
+      <w:start w:val="1"/>
+      <w:numFmt w:val="decimal"/>
+      <w:lvlText w:val="%5."/>
+      <w:lvlJc w:val="left"/>
+      <w:pPr>
+        <w:tabs>
+          <w:tab w:val="num" w:pos="3600"/>
+        </w:tabs>
+        <w:ind w:left="3600" w:hanging="360"/>
+      </w:pPr>
+    </w:lvl>
+    <w:lvl w:ilvl="5" w:tentative="1">
+      <w:start w:val="1"/>
+      <w:numFmt w:val="decimal"/>
+      <w:lvlText w:val="%6."/>
+      <w:lvlJc w:val="left"/>
+      <w:pPr>
+        <w:tabs>
+          <w:tab w:val="num" w:pos="4320"/>
+        </w:tabs>
+        <w:ind w:left="4320" w:hanging="360"/>
+      </w:pPr>
+    </w:lvl>
+    <w:lvl w:ilvl="6" w:tentative="1">
+      <w:start w:val="1"/>
+      <w:numFmt w:val="decimal"/>
+      <w:lvlText w:val="%7."/>
+      <w:lvlJc w:val="left"/>
+      <w:pPr>
+        <w:tabs>
+          <w:tab w:val="num" w:pos="5040"/>
+        </w:tabs>
+        <w:ind w:left="5040" w:hanging="360"/>
+      </w:pPr>
+    </w:lvl>
+    <w:lvl w:ilvl="7" w:tentative="1">
+      <w:start w:val="1"/>
+      <w:numFmt w:val="decimal"/>
+      <w:lvlText w:val="%8."/>
+      <w:lvlJc w:val="left"/>
+      <w:pPr>
+        <w:tabs>
+          <w:tab w:val="num" w:pos="5760"/>
+        </w:tabs>
+        <w:ind w:left="5760" w:hanging="360"/>
+      </w:pPr>
+    </w:lvl>
+    <w:lvl w:ilvl="8" w:tentative="1">
+      <w:start w:val="1"/>
+      <w:numFmt w:val="decimal"/>
+      <w:lvlText w:val="%9."/>
+      <w:lvlJc w:val="left"/>
+      <w:pPr>
+        <w:tabs>
+          <w:tab w:val="num" w:pos="6480"/>
+        </w:tabs>
+        <w:ind w:left="6480" w:hanging="360"/>
+      </w:pPr>
+    </w:lvl>
+  </w:abstractNum>
+  <w:abstractNum w:abstractNumId="14" w15:restartNumberingAfterBreak="0">
+    <w:nsid w:val="60C51F6E"/>
+    <w:multiLevelType w:val="multilevel"/>
+    <w:tmpl w:val="07F21DDE"/>
+    <w:lvl w:ilvl="0">
+      <w:start w:val="1"/>
+      <w:numFmt w:val="bullet"/>
+      <w:lvlText w:val=""/>
+      <w:lvlJc w:val="left"/>
+      <w:pPr>
+        <w:tabs>
+          <w:tab w:val="num" w:pos="720"/>
+        </w:tabs>
+        <w:ind w:left="720" w:hanging="360"/>
+      </w:pPr>
+      <w:rPr>
+        <w:rFonts w:ascii="Symbol" w:hAnsi="Symbol" w:hint="default"/>
+        <w:sz w:val="20"/>
+      </w:rPr>
+    </w:lvl>
+    <w:lvl w:ilvl="1" w:tentative="1">
+      <w:start w:val="1"/>
+      <w:numFmt w:val="bullet"/>
+      <w:lvlText w:val="o"/>
+      <w:lvlJc w:val="left"/>
+      <w:pPr>
+        <w:tabs>
+          <w:tab w:val="num" w:pos="1440"/>
+        </w:tabs>
+        <w:ind w:left="1440" w:hanging="360"/>
+      </w:pPr>
+      <w:rPr>
+        <w:rFonts w:ascii="Courier New" w:hAnsi="Courier New" w:hint="default"/>
+        <w:sz w:val="20"/>
+      </w:rPr>
+    </w:lvl>
+    <w:lvl w:ilvl="2" w:tentative="1">
+      <w:start w:val="1"/>
+      <w:numFmt w:val="bullet"/>
+      <w:lvlText w:val=""/>
+      <w:lvlJc w:val="left"/>
+      <w:pPr>
+        <w:tabs>
+          <w:tab w:val="num" w:pos="2160"/>
+        </w:tabs>
+        <w:ind w:left="2160" w:hanging="360"/>
+      </w:pPr>
+      <w:rPr>
+        <w:rFonts w:ascii="Wingdings" w:hAnsi="Wingdings" w:hint="default"/>
+        <w:sz w:val="20"/>
+      </w:rPr>
+    </w:lvl>
+    <w:lvl w:ilvl="3" w:tentative="1">
+      <w:start w:val="1"/>
+      <w:numFmt w:val="bullet"/>
+      <w:lvlText w:val=""/>
+      <w:lvlJc w:val="left"/>
+      <w:pPr>
+        <w:tabs>
+          <w:tab w:val="num" w:pos="2880"/>
+        </w:tabs>
+        <w:ind w:left="2880" w:hanging="360"/>
+      </w:pPr>
+      <w:rPr>
+        <w:rFonts w:ascii="Wingdings" w:hAnsi="Wingdings" w:hint="default"/>
+        <w:sz w:val="20"/>
+      </w:rPr>
+    </w:lvl>
+    <w:lvl w:ilvl="4" w:tentative="1">
+      <w:start w:val="1"/>
+      <w:numFmt w:val="bullet"/>
+      <w:lvlText w:val=""/>
+      <w:lvlJc w:val="left"/>
+      <w:pPr>
+        <w:tabs>
+          <w:tab w:val="num" w:pos="3600"/>
+        </w:tabs>
+        <w:ind w:left="3600" w:hanging="360"/>
+      </w:pPr>
+      <w:rPr>
+        <w:rFonts w:ascii="Wingdings" w:hAnsi="Wingdings" w:hint="default"/>
+        <w:sz w:val="20"/>
+      </w:rPr>
+    </w:lvl>
+    <w:lvl w:ilvl="5" w:tentative="1">
+      <w:start w:val="1"/>
+      <w:numFmt w:val="bullet"/>
+      <w:lvlText w:val=""/>
+      <w:lvlJc w:val="left"/>
+      <w:pPr>
+        <w:tabs>
+          <w:tab w:val="num" w:pos="4320"/>
+        </w:tabs>
+        <w:ind w:left="4320" w:hanging="360"/>
+      </w:pPr>
+      <w:rPr>
+        <w:rFonts w:ascii="Wingdings" w:hAnsi="Wingdings" w:hint="default"/>
+        <w:sz w:val="20"/>
+      </w:rPr>
+    </w:lvl>
+    <w:lvl w:ilvl="6" w:tentative="1">
+      <w:start w:val="1"/>
+      <w:numFmt w:val="bullet"/>
+      <w:lvlText w:val=""/>
+      <w:lvlJc w:val="left"/>
+      <w:pPr>
+        <w:tabs>
+          <w:tab w:val="num" w:pos="5040"/>
+        </w:tabs>
+        <w:ind w:left="5040" w:hanging="360"/>
+      </w:pPr>
+      <w:rPr>
+        <w:rFonts w:ascii="Wingdings" w:hAnsi="Wingdings" w:hint="default"/>
+        <w:sz w:val="20"/>
+      </w:rPr>
+    </w:lvl>
+    <w:lvl w:ilvl="7" w:tentative="1">
+      <w:start w:val="1"/>
+      <w:numFmt w:val="bullet"/>
+      <w:lvlText w:val=""/>
+      <w:lvlJc w:val="left"/>
+      <w:pPr>
+        <w:tabs>
+          <w:tab w:val="num" w:pos="5760"/>
+        </w:tabs>
+        <w:ind w:left="5760" w:hanging="360"/>
+      </w:pPr>
+      <w:rPr>
+        <w:rFonts w:ascii="Wingdings" w:hAnsi="Wingdings" w:hint="default"/>
+        <w:sz w:val="20"/>
+      </w:rPr>
+    </w:lvl>
+    <w:lvl w:ilvl="8" w:tentative="1">
+      <w:start w:val="1"/>
+      <w:numFmt w:val="bullet"/>
+      <w:lvlText w:val=""/>
+      <w:lvlJc w:val="left"/>
+      <w:pPr>
+        <w:tabs>
+          <w:tab w:val="num" w:pos="6480"/>
+        </w:tabs>
+        <w:ind w:left="6480" w:hanging="360"/>
+      </w:pPr>
+      <w:rPr>
+        <w:rFonts w:ascii="Wingdings" w:hAnsi="Wingdings" w:hint="default"/>
+        <w:sz w:val="20"/>
+      </w:rPr>
+    </w:lvl>
+  </w:abstractNum>
+  <w:abstractNum w:abstractNumId="15" w15:restartNumberingAfterBreak="0">
+    <w:nsid w:val="68681A1E"/>
+    <w:multiLevelType w:val="multilevel"/>
+    <w:tmpl w:val="345AAB40"/>
+    <w:lvl w:ilvl="0">
+      <w:start w:val="1"/>
+      <w:numFmt w:val="bullet"/>
+      <w:lvlText w:val=""/>
+      <w:lvlJc w:val="left"/>
+      <w:pPr>
+        <w:tabs>
+          <w:tab w:val="num" w:pos="720"/>
+        </w:tabs>
+        <w:ind w:left="720" w:hanging="360"/>
+      </w:pPr>
+      <w:rPr>
+        <w:rFonts w:ascii="Symbol" w:hAnsi="Symbol" w:hint="default"/>
+        <w:sz w:val="20"/>
+      </w:rPr>
+    </w:lvl>
+    <w:lvl w:ilvl="1" w:tentative="1">
+      <w:start w:val="1"/>
+      <w:numFmt w:val="bullet"/>
+      <w:lvlText w:val="o"/>
+      <w:lvlJc w:val="left"/>
+      <w:pPr>
+        <w:tabs>
+          <w:tab w:val="num" w:pos="1440"/>
+        </w:tabs>
+        <w:ind w:left="1440" w:hanging="360"/>
+      </w:pPr>
+      <w:rPr>
+        <w:rFonts w:ascii="Courier New" w:hAnsi="Courier New" w:hint="default"/>
+        <w:sz w:val="20"/>
+      </w:rPr>
+    </w:lvl>
+    <w:lvl w:ilvl="2" w:tentative="1">
+      <w:start w:val="1"/>
+      <w:numFmt w:val="bullet"/>
+      <w:lvlText w:val=""/>
+      <w:lvlJc w:val="left"/>
+      <w:pPr>
+        <w:tabs>
+          <w:tab w:val="num" w:pos="2160"/>
+        </w:tabs>
+        <w:ind w:left="2160" w:hanging="360"/>
+      </w:pPr>
+      <w:rPr>
+        <w:rFonts w:ascii="Wingdings" w:hAnsi="Wingdings" w:hint="default"/>
+        <w:sz w:val="20"/>
+      </w:rPr>
+    </w:lvl>
+    <w:lvl w:ilvl="3" w:tentative="1">
+      <w:start w:val="1"/>
+      <w:numFmt w:val="bullet"/>
+      <w:lvlText w:val=""/>
+      <w:lvlJc w:val="left"/>
+      <w:pPr>
+        <w:tabs>
+          <w:tab w:val="num" w:pos="2880"/>
+        </w:tabs>
+        <w:ind w:left="2880" w:hanging="360"/>
+      </w:pPr>
+      <w:rPr>
+        <w:rFonts w:ascii="Wingdings" w:hAnsi="Wingdings" w:hint="default"/>
+        <w:sz w:val="20"/>
+      </w:rPr>
+    </w:lvl>
+    <w:lvl w:ilvl="4" w:tentative="1">
+      <w:start w:val="1"/>
+      <w:numFmt w:val="bullet"/>
+      <w:lvlText w:val=""/>
+      <w:lvlJc w:val="left"/>
+      <w:pPr>
+        <w:tabs>
+          <w:tab w:val="num" w:pos="3600"/>
+        </w:tabs>
+        <w:ind w:left="3600" w:hanging="360"/>
+      </w:pPr>
+      <w:rPr>
+        <w:rFonts w:ascii="Wingdings" w:hAnsi="Wingdings" w:hint="default"/>
+        <w:sz w:val="20"/>
+      </w:rPr>
+    </w:lvl>
+    <w:lvl w:ilvl="5" w:tentative="1">
+      <w:start w:val="1"/>
+      <w:numFmt w:val="bullet"/>
+      <w:lvlText w:val=""/>
+      <w:lvlJc w:val="left"/>
+      <w:pPr>
+        <w:tabs>
+          <w:tab w:val="num" w:pos="4320"/>
+        </w:tabs>
+        <w:ind w:left="4320" w:hanging="360"/>
+      </w:pPr>
+      <w:rPr>
+        <w:rFonts w:ascii="Wingdings" w:hAnsi="Wingdings" w:hint="default"/>
+        <w:sz w:val="20"/>
+      </w:rPr>
+    </w:lvl>
+    <w:lvl w:ilvl="6" w:tentative="1">
+      <w:start w:val="1"/>
+      <w:numFmt w:val="bullet"/>
+      <w:lvlText w:val=""/>
+      <w:lvlJc w:val="left"/>
+      <w:pPr>
+        <w:tabs>
+          <w:tab w:val="num" w:pos="5040"/>
+        </w:tabs>
+        <w:ind w:left="5040" w:hanging="360"/>
+      </w:pPr>
+      <w:rPr>
+        <w:rFonts w:ascii="Wingdings" w:hAnsi="Wingdings" w:hint="default"/>
+        <w:sz w:val="20"/>
+      </w:rPr>
+    </w:lvl>
+    <w:lvl w:ilvl="7" w:tentative="1">
+      <w:start w:val="1"/>
+      <w:numFmt w:val="bullet"/>
+      <w:lvlText w:val=""/>
+      <w:lvlJc w:val="left"/>
+      <w:pPr>
+        <w:tabs>
+          <w:tab w:val="num" w:pos="5760"/>
+        </w:tabs>
+        <w:ind w:left="5760" w:hanging="360"/>
+      </w:pPr>
+      <w:rPr>
+        <w:rFonts w:ascii="Wingdings" w:hAnsi="Wingdings" w:hint="default"/>
+        <w:sz w:val="20"/>
+      </w:rPr>
+    </w:lvl>
+    <w:lvl w:ilvl="8" w:tentative="1">
+      <w:start w:val="1"/>
+      <w:numFmt w:val="bullet"/>
+      <w:lvlText w:val=""/>
+      <w:lvlJc w:val="left"/>
+      <w:pPr>
+        <w:tabs>
+          <w:tab w:val="num" w:pos="6480"/>
+        </w:tabs>
+        <w:ind w:left="6480" w:hanging="360"/>
+      </w:pPr>
+      <w:rPr>
+        <w:rFonts w:ascii="Wingdings" w:hAnsi="Wingdings" w:hint="default"/>
+        <w:sz w:val="20"/>
+      </w:rPr>
+    </w:lvl>
+  </w:abstractNum>
+  <w:abstractNum w:abstractNumId="16" w15:restartNumberingAfterBreak="0">
     <w:nsid w:val="6E806A63"/>
     <w:multiLevelType w:val="multilevel"/>
     <w:tmpl w:val="28C0C4DE"/>
@@ -2386,7 +4331,7 @@
       </w:rPr>
     </w:lvl>
   </w:abstractNum>
-  <w:abstractNum w:abstractNumId="10" w15:restartNumberingAfterBreak="0">
+  <w:abstractNum w:abstractNumId="17" w15:restartNumberingAfterBreak="0">
     <w:nsid w:val="71BA3744"/>
     <w:multiLevelType w:val="multilevel"/>
     <w:tmpl w:val="F0C20B88"/>
@@ -2535,7 +4480,7 @@
       </w:rPr>
     </w:lvl>
   </w:abstractNum>
-  <w:abstractNum w:abstractNumId="11" w15:restartNumberingAfterBreak="0">
+  <w:abstractNum w:abstractNumId="18" w15:restartNumberingAfterBreak="0">
     <w:nsid w:val="71F6440B"/>
     <w:multiLevelType w:val="multilevel"/>
     <w:tmpl w:val="4036ABEA"/>
@@ -2684,41 +4629,518 @@
       </w:rPr>
     </w:lvl>
   </w:abstractNum>
+  <w:abstractNum w:abstractNumId="19" w15:restartNumberingAfterBreak="0">
+    <w:nsid w:val="731E0829"/>
+    <w:multiLevelType w:val="multilevel"/>
+    <w:tmpl w:val="9AF29CA2"/>
+    <w:lvl w:ilvl="0">
+      <w:start w:val="1"/>
+      <w:numFmt w:val="bullet"/>
+      <w:lvlText w:val=""/>
+      <w:lvlJc w:val="left"/>
+      <w:pPr>
+        <w:tabs>
+          <w:tab w:val="num" w:pos="720"/>
+        </w:tabs>
+        <w:ind w:left="720" w:hanging="360"/>
+      </w:pPr>
+      <w:rPr>
+        <w:rFonts w:ascii="Symbol" w:hAnsi="Symbol" w:hint="default"/>
+        <w:sz w:val="20"/>
+      </w:rPr>
+    </w:lvl>
+    <w:lvl w:ilvl="1" w:tentative="1">
+      <w:start w:val="1"/>
+      <w:numFmt w:val="bullet"/>
+      <w:lvlText w:val="o"/>
+      <w:lvlJc w:val="left"/>
+      <w:pPr>
+        <w:tabs>
+          <w:tab w:val="num" w:pos="1440"/>
+        </w:tabs>
+        <w:ind w:left="1440" w:hanging="360"/>
+      </w:pPr>
+      <w:rPr>
+        <w:rFonts w:ascii="Courier New" w:hAnsi="Courier New" w:hint="default"/>
+        <w:sz w:val="20"/>
+      </w:rPr>
+    </w:lvl>
+    <w:lvl w:ilvl="2" w:tentative="1">
+      <w:start w:val="1"/>
+      <w:numFmt w:val="bullet"/>
+      <w:lvlText w:val=""/>
+      <w:lvlJc w:val="left"/>
+      <w:pPr>
+        <w:tabs>
+          <w:tab w:val="num" w:pos="2160"/>
+        </w:tabs>
+        <w:ind w:left="2160" w:hanging="360"/>
+      </w:pPr>
+      <w:rPr>
+        <w:rFonts w:ascii="Wingdings" w:hAnsi="Wingdings" w:hint="default"/>
+        <w:sz w:val="20"/>
+      </w:rPr>
+    </w:lvl>
+    <w:lvl w:ilvl="3" w:tentative="1">
+      <w:start w:val="1"/>
+      <w:numFmt w:val="bullet"/>
+      <w:lvlText w:val=""/>
+      <w:lvlJc w:val="left"/>
+      <w:pPr>
+        <w:tabs>
+          <w:tab w:val="num" w:pos="2880"/>
+        </w:tabs>
+        <w:ind w:left="2880" w:hanging="360"/>
+      </w:pPr>
+      <w:rPr>
+        <w:rFonts w:ascii="Wingdings" w:hAnsi="Wingdings" w:hint="default"/>
+        <w:sz w:val="20"/>
+      </w:rPr>
+    </w:lvl>
+    <w:lvl w:ilvl="4" w:tentative="1">
+      <w:start w:val="1"/>
+      <w:numFmt w:val="bullet"/>
+      <w:lvlText w:val=""/>
+      <w:lvlJc w:val="left"/>
+      <w:pPr>
+        <w:tabs>
+          <w:tab w:val="num" w:pos="3600"/>
+        </w:tabs>
+        <w:ind w:left="3600" w:hanging="360"/>
+      </w:pPr>
+      <w:rPr>
+        <w:rFonts w:ascii="Wingdings" w:hAnsi="Wingdings" w:hint="default"/>
+        <w:sz w:val="20"/>
+      </w:rPr>
+    </w:lvl>
+    <w:lvl w:ilvl="5" w:tentative="1">
+      <w:start w:val="1"/>
+      <w:numFmt w:val="bullet"/>
+      <w:lvlText w:val=""/>
+      <w:lvlJc w:val="left"/>
+      <w:pPr>
+        <w:tabs>
+          <w:tab w:val="num" w:pos="4320"/>
+        </w:tabs>
+        <w:ind w:left="4320" w:hanging="360"/>
+      </w:pPr>
+      <w:rPr>
+        <w:rFonts w:ascii="Wingdings" w:hAnsi="Wingdings" w:hint="default"/>
+        <w:sz w:val="20"/>
+      </w:rPr>
+    </w:lvl>
+    <w:lvl w:ilvl="6" w:tentative="1">
+      <w:start w:val="1"/>
+      <w:numFmt w:val="bullet"/>
+      <w:lvlText w:val=""/>
+      <w:lvlJc w:val="left"/>
+      <w:pPr>
+        <w:tabs>
+          <w:tab w:val="num" w:pos="5040"/>
+        </w:tabs>
+        <w:ind w:left="5040" w:hanging="360"/>
+      </w:pPr>
+      <w:rPr>
+        <w:rFonts w:ascii="Wingdings" w:hAnsi="Wingdings" w:hint="default"/>
+        <w:sz w:val="20"/>
+      </w:rPr>
+    </w:lvl>
+    <w:lvl w:ilvl="7" w:tentative="1">
+      <w:start w:val="1"/>
+      <w:numFmt w:val="bullet"/>
+      <w:lvlText w:val=""/>
+      <w:lvlJc w:val="left"/>
+      <w:pPr>
+        <w:tabs>
+          <w:tab w:val="num" w:pos="5760"/>
+        </w:tabs>
+        <w:ind w:left="5760" w:hanging="360"/>
+      </w:pPr>
+      <w:rPr>
+        <w:rFonts w:ascii="Wingdings" w:hAnsi="Wingdings" w:hint="default"/>
+        <w:sz w:val="20"/>
+      </w:rPr>
+    </w:lvl>
+    <w:lvl w:ilvl="8" w:tentative="1">
+      <w:start w:val="1"/>
+      <w:numFmt w:val="bullet"/>
+      <w:lvlText w:val=""/>
+      <w:lvlJc w:val="left"/>
+      <w:pPr>
+        <w:tabs>
+          <w:tab w:val="num" w:pos="6480"/>
+        </w:tabs>
+        <w:ind w:left="6480" w:hanging="360"/>
+      </w:pPr>
+      <w:rPr>
+        <w:rFonts w:ascii="Wingdings" w:hAnsi="Wingdings" w:hint="default"/>
+        <w:sz w:val="20"/>
+      </w:rPr>
+    </w:lvl>
+  </w:abstractNum>
+  <w:abstractNum w:abstractNumId="20" w15:restartNumberingAfterBreak="0">
+    <w:nsid w:val="75186B8B"/>
+    <w:multiLevelType w:val="multilevel"/>
+    <w:tmpl w:val="F4BA0546"/>
+    <w:lvl w:ilvl="0">
+      <w:start w:val="1"/>
+      <w:numFmt w:val="bullet"/>
+      <w:lvlText w:val=""/>
+      <w:lvlJc w:val="left"/>
+      <w:pPr>
+        <w:tabs>
+          <w:tab w:val="num" w:pos="720"/>
+        </w:tabs>
+        <w:ind w:left="720" w:hanging="360"/>
+      </w:pPr>
+      <w:rPr>
+        <w:rFonts w:ascii="Symbol" w:hAnsi="Symbol" w:hint="default"/>
+        <w:sz w:val="20"/>
+      </w:rPr>
+    </w:lvl>
+    <w:lvl w:ilvl="1" w:tentative="1">
+      <w:start w:val="1"/>
+      <w:numFmt w:val="bullet"/>
+      <w:lvlText w:val="o"/>
+      <w:lvlJc w:val="left"/>
+      <w:pPr>
+        <w:tabs>
+          <w:tab w:val="num" w:pos="1440"/>
+        </w:tabs>
+        <w:ind w:left="1440" w:hanging="360"/>
+      </w:pPr>
+      <w:rPr>
+        <w:rFonts w:ascii="Courier New" w:hAnsi="Courier New" w:hint="default"/>
+        <w:sz w:val="20"/>
+      </w:rPr>
+    </w:lvl>
+    <w:lvl w:ilvl="2" w:tentative="1">
+      <w:start w:val="1"/>
+      <w:numFmt w:val="bullet"/>
+      <w:lvlText w:val=""/>
+      <w:lvlJc w:val="left"/>
+      <w:pPr>
+        <w:tabs>
+          <w:tab w:val="num" w:pos="2160"/>
+        </w:tabs>
+        <w:ind w:left="2160" w:hanging="360"/>
+      </w:pPr>
+      <w:rPr>
+        <w:rFonts w:ascii="Wingdings" w:hAnsi="Wingdings" w:hint="default"/>
+        <w:sz w:val="20"/>
+      </w:rPr>
+    </w:lvl>
+    <w:lvl w:ilvl="3" w:tentative="1">
+      <w:start w:val="1"/>
+      <w:numFmt w:val="bullet"/>
+      <w:lvlText w:val=""/>
+      <w:lvlJc w:val="left"/>
+      <w:pPr>
+        <w:tabs>
+          <w:tab w:val="num" w:pos="2880"/>
+        </w:tabs>
+        <w:ind w:left="2880" w:hanging="360"/>
+      </w:pPr>
+      <w:rPr>
+        <w:rFonts w:ascii="Wingdings" w:hAnsi="Wingdings" w:hint="default"/>
+        <w:sz w:val="20"/>
+      </w:rPr>
+    </w:lvl>
+    <w:lvl w:ilvl="4" w:tentative="1">
+      <w:start w:val="1"/>
+      <w:numFmt w:val="bullet"/>
+      <w:lvlText w:val=""/>
+      <w:lvlJc w:val="left"/>
+      <w:pPr>
+        <w:tabs>
+          <w:tab w:val="num" w:pos="3600"/>
+        </w:tabs>
+        <w:ind w:left="3600" w:hanging="360"/>
+      </w:pPr>
+      <w:rPr>
+        <w:rFonts w:ascii="Wingdings" w:hAnsi="Wingdings" w:hint="default"/>
+        <w:sz w:val="20"/>
+      </w:rPr>
+    </w:lvl>
+    <w:lvl w:ilvl="5" w:tentative="1">
+      <w:start w:val="1"/>
+      <w:numFmt w:val="bullet"/>
+      <w:lvlText w:val=""/>
+      <w:lvlJc w:val="left"/>
+      <w:pPr>
+        <w:tabs>
+          <w:tab w:val="num" w:pos="4320"/>
+        </w:tabs>
+        <w:ind w:left="4320" w:hanging="360"/>
+      </w:pPr>
+      <w:rPr>
+        <w:rFonts w:ascii="Wingdings" w:hAnsi="Wingdings" w:hint="default"/>
+        <w:sz w:val="20"/>
+      </w:rPr>
+    </w:lvl>
+    <w:lvl w:ilvl="6" w:tentative="1">
+      <w:start w:val="1"/>
+      <w:numFmt w:val="bullet"/>
+      <w:lvlText w:val=""/>
+      <w:lvlJc w:val="left"/>
+      <w:pPr>
+        <w:tabs>
+          <w:tab w:val="num" w:pos="5040"/>
+        </w:tabs>
+        <w:ind w:left="5040" w:hanging="360"/>
+      </w:pPr>
+      <w:rPr>
+        <w:rFonts w:ascii="Wingdings" w:hAnsi="Wingdings" w:hint="default"/>
+        <w:sz w:val="20"/>
+      </w:rPr>
+    </w:lvl>
+    <w:lvl w:ilvl="7" w:tentative="1">
+      <w:start w:val="1"/>
+      <w:numFmt w:val="bullet"/>
+      <w:lvlText w:val=""/>
+      <w:lvlJc w:val="left"/>
+      <w:pPr>
+        <w:tabs>
+          <w:tab w:val="num" w:pos="5760"/>
+        </w:tabs>
+        <w:ind w:left="5760" w:hanging="360"/>
+      </w:pPr>
+      <w:rPr>
+        <w:rFonts w:ascii="Wingdings" w:hAnsi="Wingdings" w:hint="default"/>
+        <w:sz w:val="20"/>
+      </w:rPr>
+    </w:lvl>
+    <w:lvl w:ilvl="8" w:tentative="1">
+      <w:start w:val="1"/>
+      <w:numFmt w:val="bullet"/>
+      <w:lvlText w:val=""/>
+      <w:lvlJc w:val="left"/>
+      <w:pPr>
+        <w:tabs>
+          <w:tab w:val="num" w:pos="6480"/>
+        </w:tabs>
+        <w:ind w:left="6480" w:hanging="360"/>
+      </w:pPr>
+      <w:rPr>
+        <w:rFonts w:ascii="Wingdings" w:hAnsi="Wingdings" w:hint="default"/>
+        <w:sz w:val="20"/>
+      </w:rPr>
+    </w:lvl>
+  </w:abstractNum>
+  <w:abstractNum w:abstractNumId="21" w15:restartNumberingAfterBreak="0">
+    <w:nsid w:val="76DD5AC2"/>
+    <w:multiLevelType w:val="multilevel"/>
+    <w:tmpl w:val="2B7CB676"/>
+    <w:lvl w:ilvl="0">
+      <w:start w:val="1"/>
+      <w:numFmt w:val="bullet"/>
+      <w:lvlText w:val=""/>
+      <w:lvlJc w:val="left"/>
+      <w:pPr>
+        <w:tabs>
+          <w:tab w:val="num" w:pos="720"/>
+        </w:tabs>
+        <w:ind w:left="720" w:hanging="360"/>
+      </w:pPr>
+      <w:rPr>
+        <w:rFonts w:ascii="Symbol" w:hAnsi="Symbol" w:hint="default"/>
+        <w:sz w:val="20"/>
+      </w:rPr>
+    </w:lvl>
+    <w:lvl w:ilvl="1" w:tentative="1">
+      <w:start w:val="1"/>
+      <w:numFmt w:val="bullet"/>
+      <w:lvlText w:val="o"/>
+      <w:lvlJc w:val="left"/>
+      <w:pPr>
+        <w:tabs>
+          <w:tab w:val="num" w:pos="1440"/>
+        </w:tabs>
+        <w:ind w:left="1440" w:hanging="360"/>
+      </w:pPr>
+      <w:rPr>
+        <w:rFonts w:ascii="Courier New" w:hAnsi="Courier New" w:hint="default"/>
+        <w:sz w:val="20"/>
+      </w:rPr>
+    </w:lvl>
+    <w:lvl w:ilvl="2" w:tentative="1">
+      <w:start w:val="1"/>
+      <w:numFmt w:val="bullet"/>
+      <w:lvlText w:val=""/>
+      <w:lvlJc w:val="left"/>
+      <w:pPr>
+        <w:tabs>
+          <w:tab w:val="num" w:pos="2160"/>
+        </w:tabs>
+        <w:ind w:left="2160" w:hanging="360"/>
+      </w:pPr>
+      <w:rPr>
+        <w:rFonts w:ascii="Wingdings" w:hAnsi="Wingdings" w:hint="default"/>
+        <w:sz w:val="20"/>
+      </w:rPr>
+    </w:lvl>
+    <w:lvl w:ilvl="3" w:tentative="1">
+      <w:start w:val="1"/>
+      <w:numFmt w:val="bullet"/>
+      <w:lvlText w:val=""/>
+      <w:lvlJc w:val="left"/>
+      <w:pPr>
+        <w:tabs>
+          <w:tab w:val="num" w:pos="2880"/>
+        </w:tabs>
+        <w:ind w:left="2880" w:hanging="360"/>
+      </w:pPr>
+      <w:rPr>
+        <w:rFonts w:ascii="Wingdings" w:hAnsi="Wingdings" w:hint="default"/>
+        <w:sz w:val="20"/>
+      </w:rPr>
+    </w:lvl>
+    <w:lvl w:ilvl="4" w:tentative="1">
+      <w:start w:val="1"/>
+      <w:numFmt w:val="bullet"/>
+      <w:lvlText w:val=""/>
+      <w:lvlJc w:val="left"/>
+      <w:pPr>
+        <w:tabs>
+          <w:tab w:val="num" w:pos="3600"/>
+        </w:tabs>
+        <w:ind w:left="3600" w:hanging="360"/>
+      </w:pPr>
+      <w:rPr>
+        <w:rFonts w:ascii="Wingdings" w:hAnsi="Wingdings" w:hint="default"/>
+        <w:sz w:val="20"/>
+      </w:rPr>
+    </w:lvl>
+    <w:lvl w:ilvl="5" w:tentative="1">
+      <w:start w:val="1"/>
+      <w:numFmt w:val="bullet"/>
+      <w:lvlText w:val=""/>
+      <w:lvlJc w:val="left"/>
+      <w:pPr>
+        <w:tabs>
+          <w:tab w:val="num" w:pos="4320"/>
+        </w:tabs>
+        <w:ind w:left="4320" w:hanging="360"/>
+      </w:pPr>
+      <w:rPr>
+        <w:rFonts w:ascii="Wingdings" w:hAnsi="Wingdings" w:hint="default"/>
+        <w:sz w:val="20"/>
+      </w:rPr>
+    </w:lvl>
+    <w:lvl w:ilvl="6" w:tentative="1">
+      <w:start w:val="1"/>
+      <w:numFmt w:val="bullet"/>
+      <w:lvlText w:val=""/>
+      <w:lvlJc w:val="left"/>
+      <w:pPr>
+        <w:tabs>
+          <w:tab w:val="num" w:pos="5040"/>
+        </w:tabs>
+        <w:ind w:left="5040" w:hanging="360"/>
+      </w:pPr>
+      <w:rPr>
+        <w:rFonts w:ascii="Wingdings" w:hAnsi="Wingdings" w:hint="default"/>
+        <w:sz w:val="20"/>
+      </w:rPr>
+    </w:lvl>
+    <w:lvl w:ilvl="7" w:tentative="1">
+      <w:start w:val="1"/>
+      <w:numFmt w:val="bullet"/>
+      <w:lvlText w:val=""/>
+      <w:lvlJc w:val="left"/>
+      <w:pPr>
+        <w:tabs>
+          <w:tab w:val="num" w:pos="5760"/>
+        </w:tabs>
+        <w:ind w:left="5760" w:hanging="360"/>
+      </w:pPr>
+      <w:rPr>
+        <w:rFonts w:ascii="Wingdings" w:hAnsi="Wingdings" w:hint="default"/>
+        <w:sz w:val="20"/>
+      </w:rPr>
+    </w:lvl>
+    <w:lvl w:ilvl="8" w:tentative="1">
+      <w:start w:val="1"/>
+      <w:numFmt w:val="bullet"/>
+      <w:lvlText w:val=""/>
+      <w:lvlJc w:val="left"/>
+      <w:pPr>
+        <w:tabs>
+          <w:tab w:val="num" w:pos="6480"/>
+        </w:tabs>
+        <w:ind w:left="6480" w:hanging="360"/>
+      </w:pPr>
+      <w:rPr>
+        <w:rFonts w:ascii="Wingdings" w:hAnsi="Wingdings" w:hint="default"/>
+        <w:sz w:val="20"/>
+      </w:rPr>
+    </w:lvl>
+  </w:abstractNum>
   <w:num w:numId="1" w16cid:durableId="193933468">
+    <w:abstractNumId w:val="4"/>
+  </w:num>
+  <w:num w:numId="2" w16cid:durableId="1092430946">
     <w:abstractNumId w:val="3"/>
   </w:num>
-  <w:num w:numId="2" w16cid:durableId="1092430946">
+  <w:num w:numId="3" w16cid:durableId="1431505768">
+    <w:abstractNumId w:val="17"/>
+  </w:num>
+  <w:num w:numId="4" w16cid:durableId="998002586">
+    <w:abstractNumId w:val="6"/>
+  </w:num>
+  <w:num w:numId="5" w16cid:durableId="1223443618">
     <w:abstractNumId w:val="2"/>
   </w:num>
-  <w:num w:numId="3" w16cid:durableId="1431505768">
-    <w:abstractNumId w:val="10"/>
-  </w:num>
-  <w:num w:numId="4" w16cid:durableId="998002586">
+  <w:num w:numId="6" w16cid:durableId="1300454805">
     <w:abstractNumId w:val="5"/>
   </w:num>
-  <w:num w:numId="5" w16cid:durableId="1223443618">
-    <w:abstractNumId w:val="1"/>
-  </w:num>
-  <w:num w:numId="6" w16cid:durableId="1300454805">
-    <w:abstractNumId w:val="4"/>
-  </w:num>
   <w:num w:numId="7" w16cid:durableId="380373994">
-    <w:abstractNumId w:val="9"/>
+    <w:abstractNumId w:val="16"/>
   </w:num>
   <w:num w:numId="8" w16cid:durableId="564149297">
-    <w:abstractNumId w:val="6"/>
+    <w:abstractNumId w:val="7"/>
   </w:num>
   <w:num w:numId="9" w16cid:durableId="1684892855">
-    <w:abstractNumId w:val="11"/>
+    <w:abstractNumId w:val="18"/>
   </w:num>
   <w:num w:numId="10" w16cid:durableId="1684433298">
     <w:abstractNumId w:val="0"/>
   </w:num>
   <w:num w:numId="11" w16cid:durableId="995766406">
-    <w:abstractNumId w:val="7"/>
+    <w:abstractNumId w:val="8"/>
   </w:num>
   <w:num w:numId="12" w16cid:durableId="1427192872">
-    <w:abstractNumId w:val="8"/>
+    <w:abstractNumId w:val="9"/>
+  </w:num>
+  <w:num w:numId="13" w16cid:durableId="216209248">
+    <w:abstractNumId w:val="14"/>
+  </w:num>
+  <w:num w:numId="14" w16cid:durableId="609169703">
+    <w:abstractNumId w:val="15"/>
+  </w:num>
+  <w:num w:numId="15" w16cid:durableId="760218752">
+    <w:abstractNumId w:val="12"/>
+  </w:num>
+  <w:num w:numId="16" w16cid:durableId="1679306050">
+    <w:abstractNumId w:val="11"/>
+  </w:num>
+  <w:num w:numId="17" w16cid:durableId="1223058714">
+    <w:abstractNumId w:val="20"/>
+  </w:num>
+  <w:num w:numId="18" w16cid:durableId="750352305">
+    <w:abstractNumId w:val="19"/>
+  </w:num>
+  <w:num w:numId="19" w16cid:durableId="240455175">
+    <w:abstractNumId w:val="1"/>
+  </w:num>
+  <w:num w:numId="20" w16cid:durableId="1756130961">
+    <w:abstractNumId w:val="10"/>
+  </w:num>
+  <w:num w:numId="21" w16cid:durableId="544365782">
+    <w:abstractNumId w:val="21"/>
+  </w:num>
+  <w:num w:numId="22" w16cid:durableId="166596325">
+    <w:abstractNumId w:val="13"/>
   </w:num>
 </w:numbering>
 </file>

</xml_diff>

<commit_message>
Transform to first normal form
</commit_message>
<xml_diff>
--- a/24046565 Anjal Bhattarai.docx
+++ b/24046565 Anjal Bhattarai.docx
@@ -810,15 +810,7 @@
         </w:numPr>
       </w:pPr>
       <w:r>
-        <w:t xml:space="preserve">Deletion of a route should </w:t>
-      </w:r>
-      <w:proofErr w:type="gramStart"/>
-      <w:r>
-        <w:t>cascade to trips</w:t>
-      </w:r>
-      <w:proofErr w:type="gramEnd"/>
-      <w:r>
-        <w:t xml:space="preserve"> on that route</w:t>
+        <w:t>Deletion of a route should cascade to trips on that route</w:t>
       </w:r>
     </w:p>
     <w:p>
@@ -1638,23 +1630,7 @@
     </w:p>
     <w:p>
       <w:r>
-        <w:t xml:space="preserve">BOOKING (Booking_ID, Passenger_ID, Trip_ID, </w:t>
-      </w:r>
-      <w:proofErr w:type="gramStart"/>
-      <w:r>
-        <w:t>Booking</w:t>
-      </w:r>
-      <w:proofErr w:type="gramEnd"/>
-      <w:r>
-        <w:t xml:space="preserve">_Date, </w:t>
-      </w:r>
-      <w:proofErr w:type="gramStart"/>
-      <w:r>
-        <w:t>Booking</w:t>
-      </w:r>
-      <w:proofErr w:type="gramEnd"/>
-      <w:r>
-        <w:t>_Class, Booking_Status)</w:t>
+        <w:t>BOOKING (Booking_ID, Passenger_ID, Trip_ID, Booking_Date, Booking_Class, Booking_Status)</w:t>
       </w:r>
     </w:p>
     <w:p>
@@ -1854,6 +1830,429 @@
       </w:pPr>
       <w:r>
         <w:t>BUS ↔ STAFF (M:N) - Many-to-many through BUS_STAFF_ASSIGNMENT</w:t>
+      </w:r>
+    </w:p>
+    <w:p>
+      <w:r>
+        <w:br w:type="page"/>
+      </w:r>
+    </w:p>
+    <w:p>
+      <w:pPr>
+        <w:rPr>
+          <w:b/>
+          <w:bCs/>
+        </w:rPr>
+      </w:pPr>
+      <w:r>
+        <w:rPr>
+          <w:b/>
+          <w:bCs/>
+        </w:rPr>
+        <w:lastRenderedPageBreak/>
+        <w:t> Normalization (20%)</w:t>
+      </w:r>
+    </w:p>
+    <w:p>
+      <w:pPr>
+        <w:rPr>
+          <w:b/>
+          <w:bCs/>
+        </w:rPr>
+      </w:pPr>
+      <w:r>
+        <w:rPr>
+          <w:b/>
+          <w:bCs/>
+        </w:rPr>
+        <w:t>Unnormalized Form (UNF)</w:t>
+      </w:r>
+    </w:p>
+    <w:p>
+      <w:r>
+        <w:rPr>
+          <w:b/>
+          <w:bCs/>
+        </w:rPr>
+        <w:t>Initial Unnormalized Data Structure:</w:t>
+      </w:r>
+    </w:p>
+    <w:p>
+      <w:r>
+        <w:t>SAJILOYATRA_SYSTEM (</w:t>
+      </w:r>
+    </w:p>
+    <w:p>
+      <w:r>
+        <w:t xml:space="preserve">    Passenger_ID, Passenger_Name, Phone_Number, Email_Address, Address,</w:t>
+      </w:r>
+    </w:p>
+    <w:p>
+      <w:r>
+        <w:t xml:space="preserve">    {Booking_ID, Booking_Date, Booking_Class, Booking_Status,</w:t>
+      </w:r>
+    </w:p>
+    <w:p>
+      <w:r>
+        <w:t xml:space="preserve">        Trip_ID, Trip_Date, Departure_Time, Arrival_Time,</w:t>
+      </w:r>
+    </w:p>
+    <w:p>
+      <w:r>
+        <w:t xml:space="preserve">            Route_ID, Origin, Destination, Distance_KM, Estimated_Duration,</w:t>
+      </w:r>
+    </w:p>
+    <w:p>
+      <w:r>
+        <w:t xml:space="preserve">            Bus_ID, Bus_Registration_Number, Capacity, Bus_Type, Availability_Status,</w:t>
+      </w:r>
+    </w:p>
+    <w:p>
+      <w:r>
+        <w:t xml:space="preserve">            {Staff_ID, Staff_Name, Role, Staff_Phone, Hire_Date},</w:t>
+      </w:r>
+    </w:p>
+    <w:p>
+      <w:r>
+        <w:t xml:space="preserve">        Ticket_ID, Fare_Amount, Issue_Date,</w:t>
+      </w:r>
+    </w:p>
+    <w:p>
+      <w:r>
+        <w:t xml:space="preserve">            Payment_ID, Payment_Amount, Payment_Date, Payment_Method</w:t>
+      </w:r>
+    </w:p>
+    <w:p>
+      <w:r>
+        <w:t xml:space="preserve">    }</w:t>
+      </w:r>
+    </w:p>
+    <w:p>
+      <w:r>
+        <w:t>)</w:t>
+      </w:r>
+    </w:p>
+    <w:p>
+      <w:r>
+        <w:rPr>
+          <w:b/>
+          <w:bCs/>
+        </w:rPr>
+        <w:t>Problems in UNF:</w:t>
+      </w:r>
+    </w:p>
+    <w:p>
+      <w:pPr>
+        <w:numPr>
+          <w:ilvl w:val="0"/>
+          <w:numId w:val="23"/>
+        </w:numPr>
+      </w:pPr>
+      <w:r>
+        <w:t>Repeating groups (multiple bookings per passenger)</w:t>
+      </w:r>
+    </w:p>
+    <w:p>
+      <w:pPr>
+        <w:numPr>
+          <w:ilvl w:val="0"/>
+          <w:numId w:val="23"/>
+        </w:numPr>
+      </w:pPr>
+      <w:r>
+        <w:t>Nested repeating groups (multiple staff per bus)</w:t>
+      </w:r>
+    </w:p>
+    <w:p>
+      <w:pPr>
+        <w:numPr>
+          <w:ilvl w:val="0"/>
+          <w:numId w:val="23"/>
+        </w:numPr>
+      </w:pPr>
+      <w:r>
+        <w:t>Data redundancy</w:t>
+      </w:r>
+    </w:p>
+    <w:p>
+      <w:pPr>
+        <w:numPr>
+          <w:ilvl w:val="0"/>
+          <w:numId w:val="23"/>
+        </w:numPr>
+      </w:pPr>
+      <w:r>
+        <w:t>Update anomalies</w:t>
+      </w:r>
+    </w:p>
+    <w:p>
+      <w:pPr>
+        <w:rPr>
+          <w:b/>
+          <w:bCs/>
+        </w:rPr>
+      </w:pPr>
+      <w:r>
+        <w:rPr>
+          <w:b/>
+          <w:bCs/>
+        </w:rPr>
+        <w:t>First Normal Form (1NF)</w:t>
+      </w:r>
+    </w:p>
+    <w:p>
+      <w:r>
+        <w:rPr>
+          <w:b/>
+          <w:bCs/>
+        </w:rPr>
+        <w:t>Objective:</w:t>
+      </w:r>
+      <w:r>
+        <w:t> Remove repeating groups and ensure atomic values.</w:t>
+      </w:r>
+    </w:p>
+    <w:p>
+      <w:r>
+        <w:rPr>
+          <w:b/>
+          <w:bCs/>
+        </w:rPr>
+        <w:t>Step 1: Flatten the structure by removing nested groups</w:t>
+      </w:r>
+    </w:p>
+    <w:p>
+      <w:r>
+        <w:t>After removing repeating groups, we separate into multiple relations:</w:t>
+      </w:r>
+    </w:p>
+    <w:p>
+      <w:r>
+        <w:rPr>
+          <w:b/>
+          <w:bCs/>
+        </w:rPr>
+        <w:t>PASSENGER_BOOKING_1NF</w:t>
+      </w:r>
+    </w:p>
+    <w:p>
+      <w:r>
+        <w:t>(Passenger_ID, Passenger_Name, Phone_Number, Email_Address, Address,</w:t>
+      </w:r>
+    </w:p>
+    <w:p>
+      <w:r>
+        <w:t xml:space="preserve"> Booking_ID, Booking_Date, Booking_Class, Booking_Status,</w:t>
+      </w:r>
+    </w:p>
+    <w:p>
+      <w:r>
+        <w:t xml:space="preserve"> Trip_ID, Trip_Date, Departure_Time, Arrival_Time,</w:t>
+      </w:r>
+    </w:p>
+    <w:p>
+      <w:r>
+        <w:t xml:space="preserve"> Route_ID, Origin, Destination, Distance_KM, Estimated_Duration,</w:t>
+      </w:r>
+    </w:p>
+    <w:p>
+      <w:r>
+        <w:t xml:space="preserve"> Bus_ID, Bus_Registration_Number, Capacity, Bus_Type, Availability_Status,</w:t>
+      </w:r>
+    </w:p>
+    <w:p>
+      <w:r>
+        <w:t xml:space="preserve"> Ticket_ID, Fare_Amount, Issue_Date,</w:t>
+      </w:r>
+    </w:p>
+    <w:p>
+      <w:r>
+        <w:t xml:space="preserve"> Payment_ID, Payment_Amount, Payment_Date, Payment_Method)</w:t>
+      </w:r>
+    </w:p>
+    <w:p>
+      <w:r>
+        <w:rPr>
+          <w:b/>
+          <w:bCs/>
+        </w:rPr>
+        <w:lastRenderedPageBreak/>
+        <w:t>Primary Key:</w:t>
+      </w:r>
+      <w:r>
+        <w:t> Booking_ID</w:t>
+      </w:r>
+    </w:p>
+    <w:p>
+      <w:r>
+        <w:rPr>
+          <w:b/>
+          <w:bCs/>
+        </w:rPr>
+        <w:t>BUS_STAFF_1NF</w:t>
+      </w:r>
+    </w:p>
+    <w:p>
+      <w:r>
+        <w:t>(Bus_ID, Bus_Registration_Number, Capacity, Bus_Type, Availability_Status,</w:t>
+      </w:r>
+    </w:p>
+    <w:p>
+      <w:r>
+        <w:t xml:space="preserve"> Staff_ID, Staff_Name, Role, Staff_Phone, Hire_Date, Assignment_Date)</w:t>
+      </w:r>
+    </w:p>
+    <w:p>
+      <w:r>
+        <w:rPr>
+          <w:b/>
+          <w:bCs/>
+        </w:rPr>
+        <w:t>Primary Key:</w:t>
+      </w:r>
+      <w:r>
+        <w:t> (Bus_ID, Staff_ID)</w:t>
+      </w:r>
+    </w:p>
+    <w:p>
+      <w:r>
+        <w:rPr>
+          <w:b/>
+          <w:bCs/>
+        </w:rPr>
+        <w:t>Functional Dependencies in 1NF:</w:t>
+      </w:r>
+    </w:p>
+    <w:p>
+      <w:r>
+        <w:t>For PASSENGER_BOOKING_1NF:</w:t>
+      </w:r>
+    </w:p>
+    <w:p>
+      <w:pPr>
+        <w:numPr>
+          <w:ilvl w:val="0"/>
+          <w:numId w:val="24"/>
+        </w:numPr>
+      </w:pPr>
+      <w:r>
+        <w:t>Booking_ID → Passenger_ID, Booking_Date, Booking_Class, Booking_Status, Trip_ID, Ticket_ID</w:t>
+      </w:r>
+    </w:p>
+    <w:p>
+      <w:pPr>
+        <w:numPr>
+          <w:ilvl w:val="0"/>
+          <w:numId w:val="24"/>
+        </w:numPr>
+      </w:pPr>
+      <w:r>
+        <w:t>Passenger_ID → Passenger_Name, Phone_Number, Email_Address, Address</w:t>
+      </w:r>
+    </w:p>
+    <w:p>
+      <w:pPr>
+        <w:numPr>
+          <w:ilvl w:val="0"/>
+          <w:numId w:val="24"/>
+        </w:numPr>
+      </w:pPr>
+      <w:r>
+        <w:t>Trip_ID → Trip_Date, Departure_Time, Arrival_Time, Route_ID, Bus_ID</w:t>
+      </w:r>
+    </w:p>
+    <w:p>
+      <w:pPr>
+        <w:numPr>
+          <w:ilvl w:val="0"/>
+          <w:numId w:val="24"/>
+        </w:numPr>
+      </w:pPr>
+      <w:r>
+        <w:t>Route_ID → Origin, Destination, Distance_KM, Estimated_Duration</w:t>
+      </w:r>
+    </w:p>
+    <w:p>
+      <w:pPr>
+        <w:numPr>
+          <w:ilvl w:val="0"/>
+          <w:numId w:val="24"/>
+        </w:numPr>
+      </w:pPr>
+      <w:r>
+        <w:t>Bus_ID → Bus_Registration_Number, Capacity, Bus_Type, Availability_Status</w:t>
+      </w:r>
+    </w:p>
+    <w:p>
+      <w:pPr>
+        <w:numPr>
+          <w:ilvl w:val="0"/>
+          <w:numId w:val="24"/>
+        </w:numPr>
+      </w:pPr>
+      <w:r>
+        <w:t>Ticket_ID → Fare_Amount, Issue_Date, Payment_ID</w:t>
+      </w:r>
+    </w:p>
+    <w:p>
+      <w:pPr>
+        <w:numPr>
+          <w:ilvl w:val="0"/>
+          <w:numId w:val="24"/>
+        </w:numPr>
+      </w:pPr>
+      <w:r>
+        <w:t>Payment_ID → Payment_Amount, Payment_Date, Payment_Method</w:t>
+      </w:r>
+    </w:p>
+    <w:p>
+      <w:r>
+        <w:t>For BUS_STAFF_1NF:</w:t>
+      </w:r>
+    </w:p>
+    <w:p>
+      <w:pPr>
+        <w:numPr>
+          <w:ilvl w:val="0"/>
+          <w:numId w:val="25"/>
+        </w:numPr>
+      </w:pPr>
+      <w:r>
+        <w:t>Bus_ID → Bus_Registration_Number, Capacity, Bus_Type, Availability_Status</w:t>
+      </w:r>
+    </w:p>
+    <w:p>
+      <w:pPr>
+        <w:numPr>
+          <w:ilvl w:val="0"/>
+          <w:numId w:val="25"/>
+        </w:numPr>
+      </w:pPr>
+      <w:r>
+        <w:t>Staff_ID → Staff_Name, Role, Staff_Phone, Hire_Date</w:t>
+      </w:r>
+    </w:p>
+    <w:p>
+      <w:pPr>
+        <w:numPr>
+          <w:ilvl w:val="0"/>
+          <w:numId w:val="25"/>
+        </w:numPr>
+      </w:pPr>
+      <w:r>
+        <w:t>(Bus_ID, Staff_ID) → Assignment_Date</w:t>
+      </w:r>
+    </w:p>
+    <w:p>
+      <w:r>
+        <w:rPr>
+          <w:b/>
+          <w:bCs/>
+        </w:rPr>
+        <w:t>Achievement:</w:t>
+      </w:r>
+      <w:r>
+        <w:t> All attributes now contain atomic values, and repeating groups have been eliminated.</w:t>
       </w:r>
     </w:p>
     <w:p/>
@@ -3027,6 +3426,155 @@
     </w:lvl>
   </w:abstractNum>
   <w:abstractNum w:abstractNumId="8" w15:restartNumberingAfterBreak="0">
+    <w:nsid w:val="4D544263"/>
+    <w:multiLevelType w:val="multilevel"/>
+    <w:tmpl w:val="1BB43F62"/>
+    <w:lvl w:ilvl="0">
+      <w:start w:val="1"/>
+      <w:numFmt w:val="bullet"/>
+      <w:lvlText w:val=""/>
+      <w:lvlJc w:val="left"/>
+      <w:pPr>
+        <w:tabs>
+          <w:tab w:val="num" w:pos="720"/>
+        </w:tabs>
+        <w:ind w:left="720" w:hanging="360"/>
+      </w:pPr>
+      <w:rPr>
+        <w:rFonts w:ascii="Symbol" w:hAnsi="Symbol" w:hint="default"/>
+        <w:sz w:val="20"/>
+      </w:rPr>
+    </w:lvl>
+    <w:lvl w:ilvl="1" w:tentative="1">
+      <w:start w:val="1"/>
+      <w:numFmt w:val="bullet"/>
+      <w:lvlText w:val="o"/>
+      <w:lvlJc w:val="left"/>
+      <w:pPr>
+        <w:tabs>
+          <w:tab w:val="num" w:pos="1440"/>
+        </w:tabs>
+        <w:ind w:left="1440" w:hanging="360"/>
+      </w:pPr>
+      <w:rPr>
+        <w:rFonts w:ascii="Courier New" w:hAnsi="Courier New" w:hint="default"/>
+        <w:sz w:val="20"/>
+      </w:rPr>
+    </w:lvl>
+    <w:lvl w:ilvl="2" w:tentative="1">
+      <w:start w:val="1"/>
+      <w:numFmt w:val="bullet"/>
+      <w:lvlText w:val=""/>
+      <w:lvlJc w:val="left"/>
+      <w:pPr>
+        <w:tabs>
+          <w:tab w:val="num" w:pos="2160"/>
+        </w:tabs>
+        <w:ind w:left="2160" w:hanging="360"/>
+      </w:pPr>
+      <w:rPr>
+        <w:rFonts w:ascii="Wingdings" w:hAnsi="Wingdings" w:hint="default"/>
+        <w:sz w:val="20"/>
+      </w:rPr>
+    </w:lvl>
+    <w:lvl w:ilvl="3" w:tentative="1">
+      <w:start w:val="1"/>
+      <w:numFmt w:val="bullet"/>
+      <w:lvlText w:val=""/>
+      <w:lvlJc w:val="left"/>
+      <w:pPr>
+        <w:tabs>
+          <w:tab w:val="num" w:pos="2880"/>
+        </w:tabs>
+        <w:ind w:left="2880" w:hanging="360"/>
+      </w:pPr>
+      <w:rPr>
+        <w:rFonts w:ascii="Wingdings" w:hAnsi="Wingdings" w:hint="default"/>
+        <w:sz w:val="20"/>
+      </w:rPr>
+    </w:lvl>
+    <w:lvl w:ilvl="4" w:tentative="1">
+      <w:start w:val="1"/>
+      <w:numFmt w:val="bullet"/>
+      <w:lvlText w:val=""/>
+      <w:lvlJc w:val="left"/>
+      <w:pPr>
+        <w:tabs>
+          <w:tab w:val="num" w:pos="3600"/>
+        </w:tabs>
+        <w:ind w:left="3600" w:hanging="360"/>
+      </w:pPr>
+      <w:rPr>
+        <w:rFonts w:ascii="Wingdings" w:hAnsi="Wingdings" w:hint="default"/>
+        <w:sz w:val="20"/>
+      </w:rPr>
+    </w:lvl>
+    <w:lvl w:ilvl="5" w:tentative="1">
+      <w:start w:val="1"/>
+      <w:numFmt w:val="bullet"/>
+      <w:lvlText w:val=""/>
+      <w:lvlJc w:val="left"/>
+      <w:pPr>
+        <w:tabs>
+          <w:tab w:val="num" w:pos="4320"/>
+        </w:tabs>
+        <w:ind w:left="4320" w:hanging="360"/>
+      </w:pPr>
+      <w:rPr>
+        <w:rFonts w:ascii="Wingdings" w:hAnsi="Wingdings" w:hint="default"/>
+        <w:sz w:val="20"/>
+      </w:rPr>
+    </w:lvl>
+    <w:lvl w:ilvl="6" w:tentative="1">
+      <w:start w:val="1"/>
+      <w:numFmt w:val="bullet"/>
+      <w:lvlText w:val=""/>
+      <w:lvlJc w:val="left"/>
+      <w:pPr>
+        <w:tabs>
+          <w:tab w:val="num" w:pos="5040"/>
+        </w:tabs>
+        <w:ind w:left="5040" w:hanging="360"/>
+      </w:pPr>
+      <w:rPr>
+        <w:rFonts w:ascii="Wingdings" w:hAnsi="Wingdings" w:hint="default"/>
+        <w:sz w:val="20"/>
+      </w:rPr>
+    </w:lvl>
+    <w:lvl w:ilvl="7" w:tentative="1">
+      <w:start w:val="1"/>
+      <w:numFmt w:val="bullet"/>
+      <w:lvlText w:val=""/>
+      <w:lvlJc w:val="left"/>
+      <w:pPr>
+        <w:tabs>
+          <w:tab w:val="num" w:pos="5760"/>
+        </w:tabs>
+        <w:ind w:left="5760" w:hanging="360"/>
+      </w:pPr>
+      <w:rPr>
+        <w:rFonts w:ascii="Wingdings" w:hAnsi="Wingdings" w:hint="default"/>
+        <w:sz w:val="20"/>
+      </w:rPr>
+    </w:lvl>
+    <w:lvl w:ilvl="8" w:tentative="1">
+      <w:start w:val="1"/>
+      <w:numFmt w:val="bullet"/>
+      <w:lvlText w:val=""/>
+      <w:lvlJc w:val="left"/>
+      <w:pPr>
+        <w:tabs>
+          <w:tab w:val="num" w:pos="6480"/>
+        </w:tabs>
+        <w:ind w:left="6480" w:hanging="360"/>
+      </w:pPr>
+      <w:rPr>
+        <w:rFonts w:ascii="Wingdings" w:hAnsi="Wingdings" w:hint="default"/>
+        <w:sz w:val="20"/>
+      </w:rPr>
+    </w:lvl>
+  </w:abstractNum>
+  <w:abstractNum w:abstractNumId="9" w15:restartNumberingAfterBreak="0">
     <w:nsid w:val="4E3B674A"/>
     <w:multiLevelType w:val="multilevel"/>
     <w:tmpl w:val="C01CA662"/>
@@ -3175,7 +3723,7 @@
       </w:rPr>
     </w:lvl>
   </w:abstractNum>
-  <w:abstractNum w:abstractNumId="9" w15:restartNumberingAfterBreak="0">
+  <w:abstractNum w:abstractNumId="10" w15:restartNumberingAfterBreak="0">
     <w:nsid w:val="4E9E3A95"/>
     <w:multiLevelType w:val="multilevel"/>
     <w:tmpl w:val="306AABC8"/>
@@ -3324,7 +3872,7 @@
       </w:rPr>
     </w:lvl>
   </w:abstractNum>
-  <w:abstractNum w:abstractNumId="10" w15:restartNumberingAfterBreak="0">
+  <w:abstractNum w:abstractNumId="11" w15:restartNumberingAfterBreak="0">
     <w:nsid w:val="4EF7314C"/>
     <w:multiLevelType w:val="multilevel"/>
     <w:tmpl w:val="F8487CEC"/>
@@ -3473,7 +4021,7 @@
       </w:rPr>
     </w:lvl>
   </w:abstractNum>
-  <w:abstractNum w:abstractNumId="11" w15:restartNumberingAfterBreak="0">
+  <w:abstractNum w:abstractNumId="12" w15:restartNumberingAfterBreak="0">
     <w:nsid w:val="54835C11"/>
     <w:multiLevelType w:val="multilevel"/>
     <w:tmpl w:val="67EC45F2"/>
@@ -3622,7 +4170,7 @@
       </w:rPr>
     </w:lvl>
   </w:abstractNum>
-  <w:abstractNum w:abstractNumId="12" w15:restartNumberingAfterBreak="0">
+  <w:abstractNum w:abstractNumId="13" w15:restartNumberingAfterBreak="0">
     <w:nsid w:val="54905FFE"/>
     <w:multiLevelType w:val="multilevel"/>
     <w:tmpl w:val="BC409CF8"/>
@@ -3771,7 +4319,7 @@
       </w:rPr>
     </w:lvl>
   </w:abstractNum>
-  <w:abstractNum w:abstractNumId="13" w15:restartNumberingAfterBreak="0">
+  <w:abstractNum w:abstractNumId="14" w15:restartNumberingAfterBreak="0">
     <w:nsid w:val="54E93232"/>
     <w:multiLevelType w:val="multilevel"/>
     <w:tmpl w:val="E43A2EE2"/>
@@ -3884,7 +4432,7 @@
       </w:pPr>
     </w:lvl>
   </w:abstractNum>
-  <w:abstractNum w:abstractNumId="14" w15:restartNumberingAfterBreak="0">
+  <w:abstractNum w:abstractNumId="15" w15:restartNumberingAfterBreak="0">
     <w:nsid w:val="60C51F6E"/>
     <w:multiLevelType w:val="multilevel"/>
     <w:tmpl w:val="07F21DDE"/>
@@ -4033,7 +4581,7 @@
       </w:rPr>
     </w:lvl>
   </w:abstractNum>
-  <w:abstractNum w:abstractNumId="15" w15:restartNumberingAfterBreak="0">
+  <w:abstractNum w:abstractNumId="16" w15:restartNumberingAfterBreak="0">
     <w:nsid w:val="68681A1E"/>
     <w:multiLevelType w:val="multilevel"/>
     <w:tmpl w:val="345AAB40"/>
@@ -4182,7 +4730,156 @@
       </w:rPr>
     </w:lvl>
   </w:abstractNum>
-  <w:abstractNum w:abstractNumId="16" w15:restartNumberingAfterBreak="0">
+  <w:abstractNum w:abstractNumId="17" w15:restartNumberingAfterBreak="0">
+    <w:nsid w:val="6BED4017"/>
+    <w:multiLevelType w:val="multilevel"/>
+    <w:tmpl w:val="D9B6A174"/>
+    <w:lvl w:ilvl="0">
+      <w:start w:val="1"/>
+      <w:numFmt w:val="bullet"/>
+      <w:lvlText w:val=""/>
+      <w:lvlJc w:val="left"/>
+      <w:pPr>
+        <w:tabs>
+          <w:tab w:val="num" w:pos="720"/>
+        </w:tabs>
+        <w:ind w:left="720" w:hanging="360"/>
+      </w:pPr>
+      <w:rPr>
+        <w:rFonts w:ascii="Symbol" w:hAnsi="Symbol" w:hint="default"/>
+        <w:sz w:val="20"/>
+      </w:rPr>
+    </w:lvl>
+    <w:lvl w:ilvl="1" w:tentative="1">
+      <w:start w:val="1"/>
+      <w:numFmt w:val="bullet"/>
+      <w:lvlText w:val="o"/>
+      <w:lvlJc w:val="left"/>
+      <w:pPr>
+        <w:tabs>
+          <w:tab w:val="num" w:pos="1440"/>
+        </w:tabs>
+        <w:ind w:left="1440" w:hanging="360"/>
+      </w:pPr>
+      <w:rPr>
+        <w:rFonts w:ascii="Courier New" w:hAnsi="Courier New" w:hint="default"/>
+        <w:sz w:val="20"/>
+      </w:rPr>
+    </w:lvl>
+    <w:lvl w:ilvl="2" w:tentative="1">
+      <w:start w:val="1"/>
+      <w:numFmt w:val="bullet"/>
+      <w:lvlText w:val=""/>
+      <w:lvlJc w:val="left"/>
+      <w:pPr>
+        <w:tabs>
+          <w:tab w:val="num" w:pos="2160"/>
+        </w:tabs>
+        <w:ind w:left="2160" w:hanging="360"/>
+      </w:pPr>
+      <w:rPr>
+        <w:rFonts w:ascii="Wingdings" w:hAnsi="Wingdings" w:hint="default"/>
+        <w:sz w:val="20"/>
+      </w:rPr>
+    </w:lvl>
+    <w:lvl w:ilvl="3" w:tentative="1">
+      <w:start w:val="1"/>
+      <w:numFmt w:val="bullet"/>
+      <w:lvlText w:val=""/>
+      <w:lvlJc w:val="left"/>
+      <w:pPr>
+        <w:tabs>
+          <w:tab w:val="num" w:pos="2880"/>
+        </w:tabs>
+        <w:ind w:left="2880" w:hanging="360"/>
+      </w:pPr>
+      <w:rPr>
+        <w:rFonts w:ascii="Wingdings" w:hAnsi="Wingdings" w:hint="default"/>
+        <w:sz w:val="20"/>
+      </w:rPr>
+    </w:lvl>
+    <w:lvl w:ilvl="4" w:tentative="1">
+      <w:start w:val="1"/>
+      <w:numFmt w:val="bullet"/>
+      <w:lvlText w:val=""/>
+      <w:lvlJc w:val="left"/>
+      <w:pPr>
+        <w:tabs>
+          <w:tab w:val="num" w:pos="3600"/>
+        </w:tabs>
+        <w:ind w:left="3600" w:hanging="360"/>
+      </w:pPr>
+      <w:rPr>
+        <w:rFonts w:ascii="Wingdings" w:hAnsi="Wingdings" w:hint="default"/>
+        <w:sz w:val="20"/>
+      </w:rPr>
+    </w:lvl>
+    <w:lvl w:ilvl="5" w:tentative="1">
+      <w:start w:val="1"/>
+      <w:numFmt w:val="bullet"/>
+      <w:lvlText w:val=""/>
+      <w:lvlJc w:val="left"/>
+      <w:pPr>
+        <w:tabs>
+          <w:tab w:val="num" w:pos="4320"/>
+        </w:tabs>
+        <w:ind w:left="4320" w:hanging="360"/>
+      </w:pPr>
+      <w:rPr>
+        <w:rFonts w:ascii="Wingdings" w:hAnsi="Wingdings" w:hint="default"/>
+        <w:sz w:val="20"/>
+      </w:rPr>
+    </w:lvl>
+    <w:lvl w:ilvl="6" w:tentative="1">
+      <w:start w:val="1"/>
+      <w:numFmt w:val="bullet"/>
+      <w:lvlText w:val=""/>
+      <w:lvlJc w:val="left"/>
+      <w:pPr>
+        <w:tabs>
+          <w:tab w:val="num" w:pos="5040"/>
+        </w:tabs>
+        <w:ind w:left="5040" w:hanging="360"/>
+      </w:pPr>
+      <w:rPr>
+        <w:rFonts w:ascii="Wingdings" w:hAnsi="Wingdings" w:hint="default"/>
+        <w:sz w:val="20"/>
+      </w:rPr>
+    </w:lvl>
+    <w:lvl w:ilvl="7" w:tentative="1">
+      <w:start w:val="1"/>
+      <w:numFmt w:val="bullet"/>
+      <w:lvlText w:val=""/>
+      <w:lvlJc w:val="left"/>
+      <w:pPr>
+        <w:tabs>
+          <w:tab w:val="num" w:pos="5760"/>
+        </w:tabs>
+        <w:ind w:left="5760" w:hanging="360"/>
+      </w:pPr>
+      <w:rPr>
+        <w:rFonts w:ascii="Wingdings" w:hAnsi="Wingdings" w:hint="default"/>
+        <w:sz w:val="20"/>
+      </w:rPr>
+    </w:lvl>
+    <w:lvl w:ilvl="8" w:tentative="1">
+      <w:start w:val="1"/>
+      <w:numFmt w:val="bullet"/>
+      <w:lvlText w:val=""/>
+      <w:lvlJc w:val="left"/>
+      <w:pPr>
+        <w:tabs>
+          <w:tab w:val="num" w:pos="6480"/>
+        </w:tabs>
+        <w:ind w:left="6480" w:hanging="360"/>
+      </w:pPr>
+      <w:rPr>
+        <w:rFonts w:ascii="Wingdings" w:hAnsi="Wingdings" w:hint="default"/>
+        <w:sz w:val="20"/>
+      </w:rPr>
+    </w:lvl>
+  </w:abstractNum>
+  <w:abstractNum w:abstractNumId="18" w15:restartNumberingAfterBreak="0">
     <w:nsid w:val="6E806A63"/>
     <w:multiLevelType w:val="multilevel"/>
     <w:tmpl w:val="28C0C4DE"/>
@@ -4331,7 +5028,156 @@
       </w:rPr>
     </w:lvl>
   </w:abstractNum>
-  <w:abstractNum w:abstractNumId="17" w15:restartNumberingAfterBreak="0">
+  <w:abstractNum w:abstractNumId="19" w15:restartNumberingAfterBreak="0">
+    <w:nsid w:val="70314949"/>
+    <w:multiLevelType w:val="multilevel"/>
+    <w:tmpl w:val="61F0D0E4"/>
+    <w:lvl w:ilvl="0">
+      <w:start w:val="1"/>
+      <w:numFmt w:val="bullet"/>
+      <w:lvlText w:val=""/>
+      <w:lvlJc w:val="left"/>
+      <w:pPr>
+        <w:tabs>
+          <w:tab w:val="num" w:pos="720"/>
+        </w:tabs>
+        <w:ind w:left="720" w:hanging="360"/>
+      </w:pPr>
+      <w:rPr>
+        <w:rFonts w:ascii="Symbol" w:hAnsi="Symbol" w:hint="default"/>
+        <w:sz w:val="20"/>
+      </w:rPr>
+    </w:lvl>
+    <w:lvl w:ilvl="1" w:tentative="1">
+      <w:start w:val="1"/>
+      <w:numFmt w:val="bullet"/>
+      <w:lvlText w:val="o"/>
+      <w:lvlJc w:val="left"/>
+      <w:pPr>
+        <w:tabs>
+          <w:tab w:val="num" w:pos="1440"/>
+        </w:tabs>
+        <w:ind w:left="1440" w:hanging="360"/>
+      </w:pPr>
+      <w:rPr>
+        <w:rFonts w:ascii="Courier New" w:hAnsi="Courier New" w:hint="default"/>
+        <w:sz w:val="20"/>
+      </w:rPr>
+    </w:lvl>
+    <w:lvl w:ilvl="2" w:tentative="1">
+      <w:start w:val="1"/>
+      <w:numFmt w:val="bullet"/>
+      <w:lvlText w:val=""/>
+      <w:lvlJc w:val="left"/>
+      <w:pPr>
+        <w:tabs>
+          <w:tab w:val="num" w:pos="2160"/>
+        </w:tabs>
+        <w:ind w:left="2160" w:hanging="360"/>
+      </w:pPr>
+      <w:rPr>
+        <w:rFonts w:ascii="Wingdings" w:hAnsi="Wingdings" w:hint="default"/>
+        <w:sz w:val="20"/>
+      </w:rPr>
+    </w:lvl>
+    <w:lvl w:ilvl="3" w:tentative="1">
+      <w:start w:val="1"/>
+      <w:numFmt w:val="bullet"/>
+      <w:lvlText w:val=""/>
+      <w:lvlJc w:val="left"/>
+      <w:pPr>
+        <w:tabs>
+          <w:tab w:val="num" w:pos="2880"/>
+        </w:tabs>
+        <w:ind w:left="2880" w:hanging="360"/>
+      </w:pPr>
+      <w:rPr>
+        <w:rFonts w:ascii="Wingdings" w:hAnsi="Wingdings" w:hint="default"/>
+        <w:sz w:val="20"/>
+      </w:rPr>
+    </w:lvl>
+    <w:lvl w:ilvl="4" w:tentative="1">
+      <w:start w:val="1"/>
+      <w:numFmt w:val="bullet"/>
+      <w:lvlText w:val=""/>
+      <w:lvlJc w:val="left"/>
+      <w:pPr>
+        <w:tabs>
+          <w:tab w:val="num" w:pos="3600"/>
+        </w:tabs>
+        <w:ind w:left="3600" w:hanging="360"/>
+      </w:pPr>
+      <w:rPr>
+        <w:rFonts w:ascii="Wingdings" w:hAnsi="Wingdings" w:hint="default"/>
+        <w:sz w:val="20"/>
+      </w:rPr>
+    </w:lvl>
+    <w:lvl w:ilvl="5" w:tentative="1">
+      <w:start w:val="1"/>
+      <w:numFmt w:val="bullet"/>
+      <w:lvlText w:val=""/>
+      <w:lvlJc w:val="left"/>
+      <w:pPr>
+        <w:tabs>
+          <w:tab w:val="num" w:pos="4320"/>
+        </w:tabs>
+        <w:ind w:left="4320" w:hanging="360"/>
+      </w:pPr>
+      <w:rPr>
+        <w:rFonts w:ascii="Wingdings" w:hAnsi="Wingdings" w:hint="default"/>
+        <w:sz w:val="20"/>
+      </w:rPr>
+    </w:lvl>
+    <w:lvl w:ilvl="6" w:tentative="1">
+      <w:start w:val="1"/>
+      <w:numFmt w:val="bullet"/>
+      <w:lvlText w:val=""/>
+      <w:lvlJc w:val="left"/>
+      <w:pPr>
+        <w:tabs>
+          <w:tab w:val="num" w:pos="5040"/>
+        </w:tabs>
+        <w:ind w:left="5040" w:hanging="360"/>
+      </w:pPr>
+      <w:rPr>
+        <w:rFonts w:ascii="Wingdings" w:hAnsi="Wingdings" w:hint="default"/>
+        <w:sz w:val="20"/>
+      </w:rPr>
+    </w:lvl>
+    <w:lvl w:ilvl="7" w:tentative="1">
+      <w:start w:val="1"/>
+      <w:numFmt w:val="bullet"/>
+      <w:lvlText w:val=""/>
+      <w:lvlJc w:val="left"/>
+      <w:pPr>
+        <w:tabs>
+          <w:tab w:val="num" w:pos="5760"/>
+        </w:tabs>
+        <w:ind w:left="5760" w:hanging="360"/>
+      </w:pPr>
+      <w:rPr>
+        <w:rFonts w:ascii="Wingdings" w:hAnsi="Wingdings" w:hint="default"/>
+        <w:sz w:val="20"/>
+      </w:rPr>
+    </w:lvl>
+    <w:lvl w:ilvl="8" w:tentative="1">
+      <w:start w:val="1"/>
+      <w:numFmt w:val="bullet"/>
+      <w:lvlText w:val=""/>
+      <w:lvlJc w:val="left"/>
+      <w:pPr>
+        <w:tabs>
+          <w:tab w:val="num" w:pos="6480"/>
+        </w:tabs>
+        <w:ind w:left="6480" w:hanging="360"/>
+      </w:pPr>
+      <w:rPr>
+        <w:rFonts w:ascii="Wingdings" w:hAnsi="Wingdings" w:hint="default"/>
+        <w:sz w:val="20"/>
+      </w:rPr>
+    </w:lvl>
+  </w:abstractNum>
+  <w:abstractNum w:abstractNumId="20" w15:restartNumberingAfterBreak="0">
     <w:nsid w:val="71BA3744"/>
     <w:multiLevelType w:val="multilevel"/>
     <w:tmpl w:val="F0C20B88"/>
@@ -4480,7 +5326,7 @@
       </w:rPr>
     </w:lvl>
   </w:abstractNum>
-  <w:abstractNum w:abstractNumId="18" w15:restartNumberingAfterBreak="0">
+  <w:abstractNum w:abstractNumId="21" w15:restartNumberingAfterBreak="0">
     <w:nsid w:val="71F6440B"/>
     <w:multiLevelType w:val="multilevel"/>
     <w:tmpl w:val="4036ABEA"/>
@@ -4629,7 +5475,7 @@
       </w:rPr>
     </w:lvl>
   </w:abstractNum>
-  <w:abstractNum w:abstractNumId="19" w15:restartNumberingAfterBreak="0">
+  <w:abstractNum w:abstractNumId="22" w15:restartNumberingAfterBreak="0">
     <w:nsid w:val="731E0829"/>
     <w:multiLevelType w:val="multilevel"/>
     <w:tmpl w:val="9AF29CA2"/>
@@ -4778,7 +5624,7 @@
       </w:rPr>
     </w:lvl>
   </w:abstractNum>
-  <w:abstractNum w:abstractNumId="20" w15:restartNumberingAfterBreak="0">
+  <w:abstractNum w:abstractNumId="23" w15:restartNumberingAfterBreak="0">
     <w:nsid w:val="75186B8B"/>
     <w:multiLevelType w:val="multilevel"/>
     <w:tmpl w:val="F4BA0546"/>
@@ -4927,7 +5773,7 @@
       </w:rPr>
     </w:lvl>
   </w:abstractNum>
-  <w:abstractNum w:abstractNumId="21" w15:restartNumberingAfterBreak="0">
+  <w:abstractNum w:abstractNumId="24" w15:restartNumberingAfterBreak="0">
     <w:nsid w:val="76DD5AC2"/>
     <w:multiLevelType w:val="multilevel"/>
     <w:tmpl w:val="2B7CB676"/>
@@ -5083,7 +5929,7 @@
     <w:abstractNumId w:val="3"/>
   </w:num>
   <w:num w:numId="3" w16cid:durableId="1431505768">
-    <w:abstractNumId w:val="17"/>
+    <w:abstractNumId w:val="20"/>
   </w:num>
   <w:num w:numId="4" w16cid:durableId="998002586">
     <w:abstractNumId w:val="6"/>
@@ -5095,52 +5941,61 @@
     <w:abstractNumId w:val="5"/>
   </w:num>
   <w:num w:numId="7" w16cid:durableId="380373994">
-    <w:abstractNumId w:val="16"/>
+    <w:abstractNumId w:val="18"/>
   </w:num>
   <w:num w:numId="8" w16cid:durableId="564149297">
     <w:abstractNumId w:val="7"/>
   </w:num>
   <w:num w:numId="9" w16cid:durableId="1684892855">
-    <w:abstractNumId w:val="18"/>
+    <w:abstractNumId w:val="21"/>
   </w:num>
   <w:num w:numId="10" w16cid:durableId="1684433298">
     <w:abstractNumId w:val="0"/>
   </w:num>
   <w:num w:numId="11" w16cid:durableId="995766406">
-    <w:abstractNumId w:val="8"/>
+    <w:abstractNumId w:val="9"/>
   </w:num>
   <w:num w:numId="12" w16cid:durableId="1427192872">
-    <w:abstractNumId w:val="9"/>
+    <w:abstractNumId w:val="10"/>
   </w:num>
   <w:num w:numId="13" w16cid:durableId="216209248">
-    <w:abstractNumId w:val="14"/>
+    <w:abstractNumId w:val="15"/>
   </w:num>
   <w:num w:numId="14" w16cid:durableId="609169703">
-    <w:abstractNumId w:val="15"/>
+    <w:abstractNumId w:val="16"/>
   </w:num>
   <w:num w:numId="15" w16cid:durableId="760218752">
+    <w:abstractNumId w:val="13"/>
+  </w:num>
+  <w:num w:numId="16" w16cid:durableId="1679306050">
     <w:abstractNumId w:val="12"/>
   </w:num>
-  <w:num w:numId="16" w16cid:durableId="1679306050">
-    <w:abstractNumId w:val="11"/>
-  </w:num>
   <w:num w:numId="17" w16cid:durableId="1223058714">
-    <w:abstractNumId w:val="20"/>
+    <w:abstractNumId w:val="23"/>
   </w:num>
   <w:num w:numId="18" w16cid:durableId="750352305">
-    <w:abstractNumId w:val="19"/>
+    <w:abstractNumId w:val="22"/>
   </w:num>
   <w:num w:numId="19" w16cid:durableId="240455175">
     <w:abstractNumId w:val="1"/>
   </w:num>
   <w:num w:numId="20" w16cid:durableId="1756130961">
-    <w:abstractNumId w:val="10"/>
+    <w:abstractNumId w:val="11"/>
   </w:num>
   <w:num w:numId="21" w16cid:durableId="544365782">
-    <w:abstractNumId w:val="21"/>
+    <w:abstractNumId w:val="24"/>
   </w:num>
   <w:num w:numId="22" w16cid:durableId="166596325">
-    <w:abstractNumId w:val="13"/>
+    <w:abstractNumId w:val="14"/>
+  </w:num>
+  <w:num w:numId="23" w16cid:durableId="1027439353">
+    <w:abstractNumId w:val="17"/>
+  </w:num>
+  <w:num w:numId="24" w16cid:durableId="935133552">
+    <w:abstractNumId w:val="19"/>
+  </w:num>
+  <w:num w:numId="25" w16cid:durableId="2070881349">
+    <w:abstractNumId w:val="8"/>
   </w:num>
 </w:numbering>
 </file>

</xml_diff>